<commit_message>
Ajout des images [Partie 4]
</commit_message>
<xml_diff>
--- a/Projet Génie logiciel.docx
+++ b/Projet Génie logiciel.docx
@@ -455,7 +455,7 @@
                     <v:stroke joinstyle="miter"/>
                     <v:path gradientshapeok="t" o:connecttype="rect"/>
                   </v:shapetype>
-                  <v:shape id="Zone de texte 152" o:spid="_x0000_s1026" type="#_x0000_t202" style="position:absolute;margin-left:0;margin-top:0;width:8in;height:1in;z-index:251660288;visibility:visible;mso-wrap-style:square;mso-width-percent:941;mso-height-percent:92;mso-top-percent:818;mso-wrap-distance-left:9pt;mso-wrap-distance-top:0;mso-wrap-distance-right:9pt;mso-wrap-distance-bottom:0;mso-position-horizontal:center;mso-position-horizontal-relative:page;mso-position-vertical-relative:page;mso-width-percent:941;mso-height-percent:92;mso-top-percent:818;mso-width-relative:page;mso-height-relative:page;v-text-anchor:bottom" o:gfxdata="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" filled="f" stroked="f" strokeweight=".5pt">
+                  <v:shape id="Zone de texte 152" o:spid="_x0000_s1026" type="#_x0000_t202" style="position:absolute;margin-left:0;margin-top:0;width:8in;height:1in;z-index:251660288;visibility:visible;mso-wrap-style:square;mso-width-percent:941;mso-height-percent:92;mso-top-percent:818;mso-wrap-distance-left:9pt;mso-wrap-distance-top:0;mso-wrap-distance-right:9pt;mso-wrap-distance-bottom:0;mso-position-horizontal:center;mso-position-horizontal-relative:page;mso-position-vertical-relative:page;mso-width-percent:941;mso-height-percent:92;mso-top-percent:818;mso-width-relative:page;mso-height-relative:page;v-text-anchor:bottom" o:gfxdata="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" filled="f" stroked="f" strokeweight=".5pt">
                     <v:textbox inset="126pt,0,54pt,0">
                       <w:txbxContent>
                         <w:sdt>
@@ -713,7 +713,7 @@
               </mc:Choice>
               <mc:Fallback>
                 <w:pict>
-                  <v:shape w14:anchorId="37614900" id="Zone de texte 154" o:spid="_x0000_s1027" type="#_x0000_t202" style="position:absolute;margin-left:0;margin-top:0;width:8in;height:286.5pt;z-index:251659264;visibility:visible;mso-wrap-style:square;mso-width-percent:941;mso-height-percent:363;mso-top-percent:300;mso-wrap-distance-left:9pt;mso-wrap-distance-top:0;mso-wrap-distance-right:9pt;mso-wrap-distance-bottom:0;mso-position-horizontal:center;mso-position-horizontal-relative:page;mso-position-vertical-relative:page;mso-width-percent:941;mso-height-percent:363;mso-top-percent:300;mso-width-relative:page;mso-height-relative:page;v-text-anchor:bottom" o:gfxdata="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" filled="f" stroked="f" strokeweight=".5pt">
+                  <v:shape w14:anchorId="37614900" id="Zone de texte 154" o:spid="_x0000_s1027" type="#_x0000_t202" style="position:absolute;margin-left:0;margin-top:0;width:8in;height:286.5pt;z-index:251659264;visibility:visible;mso-wrap-style:square;mso-width-percent:941;mso-height-percent:363;mso-top-percent:300;mso-wrap-distance-left:9pt;mso-wrap-distance-top:0;mso-wrap-distance-right:9pt;mso-wrap-distance-bottom:0;mso-position-horizontal:center;mso-position-horizontal-relative:page;mso-position-vertical-relative:page;mso-width-percent:941;mso-height-percent:363;mso-top-percent:300;mso-width-relative:page;mso-height-relative:page;v-text-anchor:bottom" o:gfxdata="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" filled="f" stroked="f" strokeweight=".5pt">
                     <v:textbox inset="126pt,0,54pt,0">
                       <w:txbxContent>
                         <w:p>
@@ -2318,9 +2318,19 @@
           <w:sz w:val="20"/>
           <w:szCs w:val="20"/>
         </w:rPr>
-        <w:t xml:space="preserve">    &lt;</w:t>
+        <w:t xml:space="preserve">    &lt;groupId&gt;</w:t>
       </w:r>
       <w:proofErr w:type="spellStart"/>
+      <w:r>
+        <w:rPr>
+          <w:rFonts w:ascii="Consolas" w:hAnsi="Consolas" w:cs="Consolas"/>
+          <w:color w:val="44546A" w:themeColor="text2"/>
+          <w:sz w:val="20"/>
+          <w:szCs w:val="20"/>
+        </w:rPr>
+        <w:t>us.codecraft</w:t>
+      </w:r>
+      <w:proofErr w:type="spellEnd"/>
       <w:r>
         <w:rPr>
           <w:rFonts w:ascii="Consolas" w:hAnsi="Consolas" w:cs="Consolas"/>
@@ -2328,57 +2338,7 @@
           <w:sz w:val="20"/>
           <w:szCs w:val="20"/>
         </w:rPr>
-        <w:t>groupId</w:t>
-      </w:r>
-      <w:proofErr w:type="spellEnd"/>
-      <w:r>
-        <w:rPr>
-          <w:rFonts w:ascii="Consolas" w:hAnsi="Consolas" w:cs="Consolas"/>
-          <w:color w:val="70AD47" w:themeColor="accent6"/>
-          <w:sz w:val="20"/>
-          <w:szCs w:val="20"/>
-        </w:rPr>
-        <w:t>&gt;</w:t>
-      </w:r>
-      <w:proofErr w:type="spellStart"/>
-      <w:r>
-        <w:rPr>
-          <w:rFonts w:ascii="Consolas" w:hAnsi="Consolas" w:cs="Consolas"/>
-          <w:color w:val="44546A" w:themeColor="text2"/>
-          <w:sz w:val="20"/>
-          <w:szCs w:val="20"/>
-        </w:rPr>
-        <w:t>us.codecraft</w:t>
-      </w:r>
-      <w:proofErr w:type="spellEnd"/>
-      <w:r>
-        <w:rPr>
-          <w:rFonts w:ascii="Consolas" w:hAnsi="Consolas" w:cs="Consolas"/>
-          <w:color w:val="70AD47" w:themeColor="accent6"/>
-          <w:sz w:val="20"/>
-          <w:szCs w:val="20"/>
-        </w:rPr>
-        <w:t>&lt;/</w:t>
-      </w:r>
-      <w:proofErr w:type="spellStart"/>
-      <w:r>
-        <w:rPr>
-          <w:rFonts w:ascii="Consolas" w:hAnsi="Consolas" w:cs="Consolas"/>
-          <w:color w:val="70AD47" w:themeColor="accent6"/>
-          <w:sz w:val="20"/>
-          <w:szCs w:val="20"/>
-        </w:rPr>
-        <w:t>groupId</w:t>
-      </w:r>
-      <w:proofErr w:type="spellEnd"/>
-      <w:r>
-        <w:rPr>
-          <w:rFonts w:ascii="Consolas" w:hAnsi="Consolas" w:cs="Consolas"/>
-          <w:color w:val="70AD47" w:themeColor="accent6"/>
-          <w:sz w:val="20"/>
-          <w:szCs w:val="20"/>
-        </w:rPr>
-        <w:t>&gt;</w:t>
+        <w:t>&lt;/groupId&gt;</w:t>
       </w:r>
     </w:p>
     <w:p>
@@ -2415,9 +2375,19 @@
           <w:sz w:val="20"/>
           <w:szCs w:val="20"/>
         </w:rPr>
-        <w:t xml:space="preserve">    &lt;</w:t>
+        <w:t xml:space="preserve">    &lt;artifactId&gt;</w:t>
       </w:r>
       <w:proofErr w:type="spellStart"/>
+      <w:r>
+        <w:rPr>
+          <w:rFonts w:ascii="Consolas" w:hAnsi="Consolas" w:cs="Consolas"/>
+          <w:color w:val="44546A" w:themeColor="text2"/>
+          <w:sz w:val="20"/>
+          <w:szCs w:val="20"/>
+        </w:rPr>
+        <w:t>webmagic-core</w:t>
+      </w:r>
+      <w:proofErr w:type="spellEnd"/>
       <w:r>
         <w:rPr>
           <w:rFonts w:ascii="Consolas" w:hAnsi="Consolas" w:cs="Consolas"/>
@@ -2425,57 +2395,7 @@
           <w:sz w:val="20"/>
           <w:szCs w:val="20"/>
         </w:rPr>
-        <w:t>artifactId</w:t>
-      </w:r>
-      <w:proofErr w:type="spellEnd"/>
-      <w:r>
-        <w:rPr>
-          <w:rFonts w:ascii="Consolas" w:hAnsi="Consolas" w:cs="Consolas"/>
-          <w:color w:val="70AD47" w:themeColor="accent6"/>
-          <w:sz w:val="20"/>
-          <w:szCs w:val="20"/>
-        </w:rPr>
-        <w:t>&gt;</w:t>
-      </w:r>
-      <w:proofErr w:type="spellStart"/>
-      <w:r>
-        <w:rPr>
-          <w:rFonts w:ascii="Consolas" w:hAnsi="Consolas" w:cs="Consolas"/>
-          <w:color w:val="44546A" w:themeColor="text2"/>
-          <w:sz w:val="20"/>
-          <w:szCs w:val="20"/>
-        </w:rPr>
-        <w:t>webmagic-core</w:t>
-      </w:r>
-      <w:proofErr w:type="spellEnd"/>
-      <w:r>
-        <w:rPr>
-          <w:rFonts w:ascii="Consolas" w:hAnsi="Consolas" w:cs="Consolas"/>
-          <w:color w:val="70AD47" w:themeColor="accent6"/>
-          <w:sz w:val="20"/>
-          <w:szCs w:val="20"/>
-        </w:rPr>
-        <w:t>&lt;/</w:t>
-      </w:r>
-      <w:proofErr w:type="spellStart"/>
-      <w:r>
-        <w:rPr>
-          <w:rFonts w:ascii="Consolas" w:hAnsi="Consolas" w:cs="Consolas"/>
-          <w:color w:val="70AD47" w:themeColor="accent6"/>
-          <w:sz w:val="20"/>
-          <w:szCs w:val="20"/>
-        </w:rPr>
-        <w:t>artifactId</w:t>
-      </w:r>
-      <w:proofErr w:type="spellEnd"/>
-      <w:r>
-        <w:rPr>
-          <w:rFonts w:ascii="Consolas" w:hAnsi="Consolas" w:cs="Consolas"/>
-          <w:color w:val="70AD47" w:themeColor="accent6"/>
-          <w:sz w:val="20"/>
-          <w:szCs w:val="20"/>
-        </w:rPr>
-        <w:t>&gt;</w:t>
+        <w:t>&lt;/artifactId&gt;</w:t>
       </w:r>
     </w:p>
     <w:p>
@@ -2641,9 +2561,19 @@
           <w:sz w:val="20"/>
           <w:szCs w:val="20"/>
         </w:rPr>
-        <w:t xml:space="preserve">    &lt;</w:t>
+        <w:t xml:space="preserve">    &lt;groupId&gt;</w:t>
       </w:r>
       <w:proofErr w:type="spellStart"/>
+      <w:r>
+        <w:rPr>
+          <w:rFonts w:ascii="Consolas" w:hAnsi="Consolas" w:cs="Consolas"/>
+          <w:color w:val="44546A" w:themeColor="text2"/>
+          <w:sz w:val="20"/>
+          <w:szCs w:val="20"/>
+        </w:rPr>
+        <w:t>us.codecraft</w:t>
+      </w:r>
+      <w:proofErr w:type="spellEnd"/>
       <w:r>
         <w:rPr>
           <w:rFonts w:ascii="Consolas" w:hAnsi="Consolas" w:cs="Consolas"/>
@@ -2651,57 +2581,7 @@
           <w:sz w:val="20"/>
           <w:szCs w:val="20"/>
         </w:rPr>
-        <w:t>groupId</w:t>
-      </w:r>
-      <w:proofErr w:type="spellEnd"/>
-      <w:r>
-        <w:rPr>
-          <w:rFonts w:ascii="Consolas" w:hAnsi="Consolas" w:cs="Consolas"/>
-          <w:color w:val="70AD47" w:themeColor="accent6"/>
-          <w:sz w:val="20"/>
-          <w:szCs w:val="20"/>
-        </w:rPr>
-        <w:t>&gt;</w:t>
-      </w:r>
-      <w:proofErr w:type="spellStart"/>
-      <w:r>
-        <w:rPr>
-          <w:rFonts w:ascii="Consolas" w:hAnsi="Consolas" w:cs="Consolas"/>
-          <w:color w:val="44546A" w:themeColor="text2"/>
-          <w:sz w:val="20"/>
-          <w:szCs w:val="20"/>
-        </w:rPr>
-        <w:t>us.codecraft</w:t>
-      </w:r>
-      <w:proofErr w:type="spellEnd"/>
-      <w:r>
-        <w:rPr>
-          <w:rFonts w:ascii="Consolas" w:hAnsi="Consolas" w:cs="Consolas"/>
-          <w:color w:val="70AD47" w:themeColor="accent6"/>
-          <w:sz w:val="20"/>
-          <w:szCs w:val="20"/>
-        </w:rPr>
-        <w:t>&lt;/</w:t>
-      </w:r>
-      <w:proofErr w:type="spellStart"/>
-      <w:r>
-        <w:rPr>
-          <w:rFonts w:ascii="Consolas" w:hAnsi="Consolas" w:cs="Consolas"/>
-          <w:color w:val="70AD47" w:themeColor="accent6"/>
-          <w:sz w:val="20"/>
-          <w:szCs w:val="20"/>
-        </w:rPr>
-        <w:t>groupId</w:t>
-      </w:r>
-      <w:proofErr w:type="spellEnd"/>
-      <w:r>
-        <w:rPr>
-          <w:rFonts w:ascii="Consolas" w:hAnsi="Consolas" w:cs="Consolas"/>
-          <w:color w:val="70AD47" w:themeColor="accent6"/>
-          <w:sz w:val="20"/>
-          <w:szCs w:val="20"/>
-        </w:rPr>
-        <w:t>&gt;</w:t>
+        <w:t>&lt;/groupId&gt;</w:t>
       </w:r>
     </w:p>
     <w:p>
@@ -2738,9 +2618,28 @@
           <w:sz w:val="20"/>
           <w:szCs w:val="20"/>
         </w:rPr>
-        <w:t xml:space="preserve">    &lt;</w:t>
+        <w:t xml:space="preserve">    &lt;artifactId&gt;</w:t>
       </w:r>
       <w:proofErr w:type="spellStart"/>
+      <w:r>
+        <w:rPr>
+          <w:rFonts w:ascii="Consolas" w:hAnsi="Consolas" w:cs="Consolas"/>
+          <w:color w:val="44546A" w:themeColor="text2"/>
+          <w:sz w:val="20"/>
+          <w:szCs w:val="20"/>
+        </w:rPr>
+        <w:t>webmagic</w:t>
+      </w:r>
+      <w:proofErr w:type="spellEnd"/>
+      <w:r>
+        <w:rPr>
+          <w:rFonts w:ascii="Consolas" w:hAnsi="Consolas" w:cs="Consolas"/>
+          <w:color w:val="44546A" w:themeColor="text2"/>
+          <w:sz w:val="20"/>
+          <w:szCs w:val="20"/>
+        </w:rPr>
+        <w:t>-extension</w:t>
+      </w:r>
       <w:r>
         <w:rPr>
           <w:rFonts w:ascii="Consolas" w:hAnsi="Consolas" w:cs="Consolas"/>
@@ -2748,66 +2647,7 @@
           <w:sz w:val="20"/>
           <w:szCs w:val="20"/>
         </w:rPr>
-        <w:t>artifactId</w:t>
-      </w:r>
-      <w:proofErr w:type="spellEnd"/>
-      <w:r>
-        <w:rPr>
-          <w:rFonts w:ascii="Consolas" w:hAnsi="Consolas" w:cs="Consolas"/>
-          <w:color w:val="70AD47" w:themeColor="accent6"/>
-          <w:sz w:val="20"/>
-          <w:szCs w:val="20"/>
-        </w:rPr>
-        <w:t>&gt;</w:t>
-      </w:r>
-      <w:proofErr w:type="spellStart"/>
-      <w:r>
-        <w:rPr>
-          <w:rFonts w:ascii="Consolas" w:hAnsi="Consolas" w:cs="Consolas"/>
-          <w:color w:val="44546A" w:themeColor="text2"/>
-          <w:sz w:val="20"/>
-          <w:szCs w:val="20"/>
-        </w:rPr>
-        <w:t>webmagic</w:t>
-      </w:r>
-      <w:proofErr w:type="spellEnd"/>
-      <w:r>
-        <w:rPr>
-          <w:rFonts w:ascii="Consolas" w:hAnsi="Consolas" w:cs="Consolas"/>
-          <w:color w:val="44546A" w:themeColor="text2"/>
-          <w:sz w:val="20"/>
-          <w:szCs w:val="20"/>
-        </w:rPr>
-        <w:t>-extension</w:t>
-      </w:r>
-      <w:r>
-        <w:rPr>
-          <w:rFonts w:ascii="Consolas" w:hAnsi="Consolas" w:cs="Consolas"/>
-          <w:color w:val="70AD47" w:themeColor="accent6"/>
-          <w:sz w:val="20"/>
-          <w:szCs w:val="20"/>
-        </w:rPr>
-        <w:t>&lt;/</w:t>
-      </w:r>
-      <w:proofErr w:type="spellStart"/>
-      <w:r>
-        <w:rPr>
-          <w:rFonts w:ascii="Consolas" w:hAnsi="Consolas" w:cs="Consolas"/>
-          <w:color w:val="70AD47" w:themeColor="accent6"/>
-          <w:sz w:val="20"/>
-          <w:szCs w:val="20"/>
-        </w:rPr>
-        <w:t>artifactId</w:t>
-      </w:r>
-      <w:proofErr w:type="spellEnd"/>
-      <w:r>
-        <w:rPr>
-          <w:rFonts w:ascii="Consolas" w:hAnsi="Consolas" w:cs="Consolas"/>
-          <w:color w:val="70AD47" w:themeColor="accent6"/>
-          <w:sz w:val="20"/>
-          <w:szCs w:val="20"/>
-        </w:rPr>
-        <w:t>&gt;</w:t>
+        <w:t>&lt;/artifactId&gt;</w:t>
       </w:r>
     </w:p>
     <w:p>
@@ -4457,21 +4297,387 @@
     <w:p>
       <w:pPr>
         <w:jc w:val="both"/>
+      </w:pPr>
+      <w:r>
+        <w:t>Le graphe de dépendance des paquets est analysé pour les composants forts (tous les nœuds accessibles les uns des autres, appelés "enchevêtrement") et ces nœuds sont colorés en rouge. Les autres paquets qui ne participent pas aux cycles sont colorés en bleu.</w:t>
+      </w:r>
+      <w:r>
+        <w:t xml:space="preserve"> </w:t>
+      </w:r>
+      <w:r>
+        <w:t>Le petit cercle jaune relie tous les paquets impliqués dans l'enchevêtrement. Il indique le nombre de nœuds impliqués dans l'enchevêtrement</w:t>
+      </w:r>
+      <w:r>
+        <w:t>.</w:t>
+      </w:r>
+    </w:p>
+    <w:p>
+      <w:pPr>
+        <w:jc w:val="both"/>
         <w:rPr>
           <w:rFonts w:asciiTheme="minorHAnsi" w:eastAsiaTheme="minorHAnsi" w:hAnsiTheme="minorHAnsi" w:cstheme="minorBidi"/>
         </w:rPr>
       </w:pPr>
-      <w:r>
-        <w:t>Le graphe de dépendance des paquets est analysé pour les composants forts (tous les nœuds accessibles les uns des autres, appelés "enchevêtrement") et ces nœuds sont colorés en rouge. Les autres paquets qui ne participent pas aux cycles sont colorés en bleu.</w:t>
-      </w:r>
-      <w:r>
-        <w:t xml:space="preserve"> </w:t>
-      </w:r>
-      <w:r>
-        <w:t>Le petit cercle jaune relie tous les paquets impliqués dans l'enchevêtrement. Il indique le nombre de nœuds impliqués dans l'enchevêtrement</w:t>
-      </w:r>
-      <w:r>
-        <w:t>.</w:t>
+      <w:proofErr w:type="spellStart"/>
+      <w:r>
+        <w:t>Webmagic-core</w:t>
+      </w:r>
+      <w:proofErr w:type="spellEnd"/>
+      <w:r>
+        <w:t> :</w:t>
+      </w:r>
+    </w:p>
+    <w:p>
+      <w:pPr>
+        <w:jc w:val="both"/>
+        <w:rPr>
+          <w:rFonts w:asciiTheme="minorHAnsi" w:eastAsiaTheme="minorHAnsi" w:hAnsiTheme="minorHAnsi" w:cstheme="minorBidi"/>
+        </w:rPr>
+      </w:pPr>
+      <w:r>
+        <w:rPr>
+          <w:rFonts w:asciiTheme="minorHAnsi" w:eastAsiaTheme="minorHAnsi" w:hAnsiTheme="minorHAnsi" w:cstheme="minorBidi"/>
+          <w:noProof/>
+        </w:rPr>
+        <w:drawing>
+          <wp:inline distT="0" distB="0" distL="0" distR="0" wp14:anchorId="0BC8A324" wp14:editId="5403994C">
+            <wp:extent cx="5756910" cy="3115945"/>
+            <wp:effectExtent l="0" t="0" r="0" b="0"/>
+            <wp:docPr id="7" name="Image 7" descr="Une image contenant texte&#10;&#10;Description générée automatiquement"/>
+            <wp:cNvGraphicFramePr>
+              <a:graphicFrameLocks xmlns:a="http://schemas.openxmlformats.org/drawingml/2006/main" noChangeAspect="1"/>
+            </wp:cNvGraphicFramePr>
+            <a:graphic xmlns:a="http://schemas.openxmlformats.org/drawingml/2006/main">
+              <a:graphicData uri="http://schemas.openxmlformats.org/drawingml/2006/picture">
+                <pic:pic xmlns:pic="http://schemas.openxmlformats.org/drawingml/2006/picture">
+                  <pic:nvPicPr>
+                    <pic:cNvPr id="7" name="Image 7" descr="Une image contenant texte&#10;&#10;Description générée automatiquement"/>
+                    <pic:cNvPicPr/>
+                  </pic:nvPicPr>
+                  <pic:blipFill>
+                    <a:blip r:embed="rId12" cstate="print">
+                      <a:extLst>
+                        <a:ext uri="{28A0092B-C50C-407E-A947-70E740481C1C}">
+                          <a14:useLocalDpi xmlns:a14="http://schemas.microsoft.com/office/drawing/2010/main" val="0"/>
+                        </a:ext>
+                      </a:extLst>
+                    </a:blip>
+                    <a:stretch>
+                      <a:fillRect/>
+                    </a:stretch>
+                  </pic:blipFill>
+                  <pic:spPr>
+                    <a:xfrm>
+                      <a:off x="0" y="0"/>
+                      <a:ext cx="5756910" cy="3115945"/>
+                    </a:xfrm>
+                    <a:prstGeom prst="rect">
+                      <a:avLst/>
+                    </a:prstGeom>
+                  </pic:spPr>
+                </pic:pic>
+              </a:graphicData>
+            </a:graphic>
+          </wp:inline>
+        </w:drawing>
+      </w:r>
+    </w:p>
+    <w:p>
+      <w:pPr>
+        <w:jc w:val="both"/>
+      </w:pPr>
+      <w:proofErr w:type="spellStart"/>
+      <w:r>
+        <w:lastRenderedPageBreak/>
+        <w:t>Webmagic</w:t>
+      </w:r>
+      <w:proofErr w:type="spellEnd"/>
+      <w:r>
+        <w:t xml:space="preserve">-extension : </w:t>
+      </w:r>
+      <w:r>
+        <w:rPr>
+          <w:noProof/>
+        </w:rPr>
+        <w:drawing>
+          <wp:inline distT="0" distB="0" distL="0" distR="0" wp14:anchorId="5458098B" wp14:editId="6FD94D8D">
+            <wp:extent cx="5756910" cy="2902585"/>
+            <wp:effectExtent l="0" t="0" r="0" b="5715"/>
+            <wp:docPr id="8" name="Image 8"/>
+            <wp:cNvGraphicFramePr>
+              <a:graphicFrameLocks xmlns:a="http://schemas.openxmlformats.org/drawingml/2006/main" noChangeAspect="1"/>
+            </wp:cNvGraphicFramePr>
+            <a:graphic xmlns:a="http://schemas.openxmlformats.org/drawingml/2006/main">
+              <a:graphicData uri="http://schemas.openxmlformats.org/drawingml/2006/picture">
+                <pic:pic xmlns:pic="http://schemas.openxmlformats.org/drawingml/2006/picture">
+                  <pic:nvPicPr>
+                    <pic:cNvPr id="8" name="Image 8"/>
+                    <pic:cNvPicPr/>
+                  </pic:nvPicPr>
+                  <pic:blipFill>
+                    <a:blip r:embed="rId13" cstate="print">
+                      <a:extLst>
+                        <a:ext uri="{28A0092B-C50C-407E-A947-70E740481C1C}">
+                          <a14:useLocalDpi xmlns:a14="http://schemas.microsoft.com/office/drawing/2010/main" val="0"/>
+                        </a:ext>
+                      </a:extLst>
+                    </a:blip>
+                    <a:stretch>
+                      <a:fillRect/>
+                    </a:stretch>
+                  </pic:blipFill>
+                  <pic:spPr>
+                    <a:xfrm>
+                      <a:off x="0" y="0"/>
+                      <a:ext cx="5756910" cy="2902585"/>
+                    </a:xfrm>
+                    <a:prstGeom prst="rect">
+                      <a:avLst/>
+                    </a:prstGeom>
+                  </pic:spPr>
+                </pic:pic>
+              </a:graphicData>
+            </a:graphic>
+          </wp:inline>
+        </w:drawing>
+      </w:r>
+    </w:p>
+    <w:p>
+      <w:pPr>
+        <w:jc w:val="both"/>
+      </w:pPr>
+      <w:proofErr w:type="spellStart"/>
+      <w:r>
+        <w:t>Webmagic-samples</w:t>
+      </w:r>
+      <w:proofErr w:type="spellEnd"/>
+      <w:r>
+        <w:t xml:space="preserve"> : </w:t>
+      </w:r>
+      <w:r>
+        <w:rPr>
+          <w:noProof/>
+        </w:rPr>
+        <w:drawing>
+          <wp:inline distT="0" distB="0" distL="0" distR="0" wp14:anchorId="1B9988AE" wp14:editId="41E51DFC">
+            <wp:extent cx="5756910" cy="2900680"/>
+            <wp:effectExtent l="0" t="0" r="0" b="0"/>
+            <wp:docPr id="9" name="Image 9"/>
+            <wp:cNvGraphicFramePr>
+              <a:graphicFrameLocks xmlns:a="http://schemas.openxmlformats.org/drawingml/2006/main" noChangeAspect="1"/>
+            </wp:cNvGraphicFramePr>
+            <a:graphic xmlns:a="http://schemas.openxmlformats.org/drawingml/2006/main">
+              <a:graphicData uri="http://schemas.openxmlformats.org/drawingml/2006/picture">
+                <pic:pic xmlns:pic="http://schemas.openxmlformats.org/drawingml/2006/picture">
+                  <pic:nvPicPr>
+                    <pic:cNvPr id="9" name="Image 9"/>
+                    <pic:cNvPicPr/>
+                  </pic:nvPicPr>
+                  <pic:blipFill>
+                    <a:blip r:embed="rId14" cstate="print">
+                      <a:extLst>
+                        <a:ext uri="{28A0092B-C50C-407E-A947-70E740481C1C}">
+                          <a14:useLocalDpi xmlns:a14="http://schemas.microsoft.com/office/drawing/2010/main" val="0"/>
+                        </a:ext>
+                      </a:extLst>
+                    </a:blip>
+                    <a:stretch>
+                      <a:fillRect/>
+                    </a:stretch>
+                  </pic:blipFill>
+                  <pic:spPr>
+                    <a:xfrm>
+                      <a:off x="0" y="0"/>
+                      <a:ext cx="5756910" cy="2900680"/>
+                    </a:xfrm>
+                    <a:prstGeom prst="rect">
+                      <a:avLst/>
+                    </a:prstGeom>
+                  </pic:spPr>
+                </pic:pic>
+              </a:graphicData>
+            </a:graphic>
+          </wp:inline>
+        </w:drawing>
+      </w:r>
+    </w:p>
+    <w:p>
+      <w:pPr>
+        <w:jc w:val="both"/>
+      </w:pPr>
+      <w:proofErr w:type="spellStart"/>
+      <w:r>
+        <w:lastRenderedPageBreak/>
+        <w:t>Webmagic</w:t>
+      </w:r>
+      <w:proofErr w:type="spellEnd"/>
+      <w:r>
+        <w:t xml:space="preserve">-saxon : </w:t>
+      </w:r>
+      <w:r>
+        <w:rPr>
+          <w:noProof/>
+        </w:rPr>
+        <w:drawing>
+          <wp:inline distT="0" distB="0" distL="0" distR="0" wp14:anchorId="47DD758C" wp14:editId="7AA049CA">
+            <wp:extent cx="5756910" cy="2902585"/>
+            <wp:effectExtent l="0" t="0" r="0" b="5715"/>
+            <wp:docPr id="10" name="Image 10"/>
+            <wp:cNvGraphicFramePr>
+              <a:graphicFrameLocks xmlns:a="http://schemas.openxmlformats.org/drawingml/2006/main" noChangeAspect="1"/>
+            </wp:cNvGraphicFramePr>
+            <a:graphic xmlns:a="http://schemas.openxmlformats.org/drawingml/2006/main">
+              <a:graphicData uri="http://schemas.openxmlformats.org/drawingml/2006/picture">
+                <pic:pic xmlns:pic="http://schemas.openxmlformats.org/drawingml/2006/picture">
+                  <pic:nvPicPr>
+                    <pic:cNvPr id="10" name="Image 10"/>
+                    <pic:cNvPicPr/>
+                  </pic:nvPicPr>
+                  <pic:blipFill>
+                    <a:blip r:embed="rId15" cstate="print">
+                      <a:extLst>
+                        <a:ext uri="{28A0092B-C50C-407E-A947-70E740481C1C}">
+                          <a14:useLocalDpi xmlns:a14="http://schemas.microsoft.com/office/drawing/2010/main" val="0"/>
+                        </a:ext>
+                      </a:extLst>
+                    </a:blip>
+                    <a:stretch>
+                      <a:fillRect/>
+                    </a:stretch>
+                  </pic:blipFill>
+                  <pic:spPr>
+                    <a:xfrm>
+                      <a:off x="0" y="0"/>
+                      <a:ext cx="5756910" cy="2902585"/>
+                    </a:xfrm>
+                    <a:prstGeom prst="rect">
+                      <a:avLst/>
+                    </a:prstGeom>
+                  </pic:spPr>
+                </pic:pic>
+              </a:graphicData>
+            </a:graphic>
+          </wp:inline>
+        </w:drawing>
+      </w:r>
+    </w:p>
+    <w:p>
+      <w:pPr>
+        <w:jc w:val="both"/>
+      </w:pPr>
+      <w:proofErr w:type="spellStart"/>
+      <w:r>
+        <w:t>Webmagic</w:t>
+      </w:r>
+      <w:proofErr w:type="spellEnd"/>
+      <w:r>
+        <w:t xml:space="preserve">-scripts : </w:t>
+      </w:r>
+      <w:r>
+        <w:rPr>
+          <w:noProof/>
+        </w:rPr>
+        <w:drawing>
+          <wp:inline distT="0" distB="0" distL="0" distR="0" wp14:anchorId="7E488E33" wp14:editId="2B76F689">
+            <wp:extent cx="5756910" cy="2907030"/>
+            <wp:effectExtent l="0" t="0" r="0" b="1270"/>
+            <wp:docPr id="11" name="Image 11"/>
+            <wp:cNvGraphicFramePr>
+              <a:graphicFrameLocks xmlns:a="http://schemas.openxmlformats.org/drawingml/2006/main" noChangeAspect="1"/>
+            </wp:cNvGraphicFramePr>
+            <a:graphic xmlns:a="http://schemas.openxmlformats.org/drawingml/2006/main">
+              <a:graphicData uri="http://schemas.openxmlformats.org/drawingml/2006/picture">
+                <pic:pic xmlns:pic="http://schemas.openxmlformats.org/drawingml/2006/picture">
+                  <pic:nvPicPr>
+                    <pic:cNvPr id="11" name="Image 11"/>
+                    <pic:cNvPicPr/>
+                  </pic:nvPicPr>
+                  <pic:blipFill>
+                    <a:blip r:embed="rId16" cstate="print">
+                      <a:extLst>
+                        <a:ext uri="{28A0092B-C50C-407E-A947-70E740481C1C}">
+                          <a14:useLocalDpi xmlns:a14="http://schemas.microsoft.com/office/drawing/2010/main" val="0"/>
+                        </a:ext>
+                      </a:extLst>
+                    </a:blip>
+                    <a:stretch>
+                      <a:fillRect/>
+                    </a:stretch>
+                  </pic:blipFill>
+                  <pic:spPr>
+                    <a:xfrm>
+                      <a:off x="0" y="0"/>
+                      <a:ext cx="5756910" cy="2907030"/>
+                    </a:xfrm>
+                    <a:prstGeom prst="rect">
+                      <a:avLst/>
+                    </a:prstGeom>
+                  </pic:spPr>
+                </pic:pic>
+              </a:graphicData>
+            </a:graphic>
+          </wp:inline>
+        </w:drawing>
+      </w:r>
+    </w:p>
+    <w:p>
+      <w:pPr>
+        <w:jc w:val="both"/>
+      </w:pPr>
+      <w:proofErr w:type="spellStart"/>
+      <w:r>
+        <w:lastRenderedPageBreak/>
+        <w:t>Webmagic-selenium</w:t>
+      </w:r>
+      <w:proofErr w:type="spellEnd"/>
+      <w:r>
+        <w:t> :</w:t>
+      </w:r>
+      <w:r>
+        <w:rPr>
+          <w:noProof/>
+        </w:rPr>
+        <w:drawing>
+          <wp:inline distT="0" distB="0" distL="0" distR="0" wp14:anchorId="7DFEAD81" wp14:editId="09493BB0">
+            <wp:extent cx="5756910" cy="2918460"/>
+            <wp:effectExtent l="0" t="0" r="0" b="2540"/>
+            <wp:docPr id="12" name="Image 12"/>
+            <wp:cNvGraphicFramePr>
+              <a:graphicFrameLocks xmlns:a="http://schemas.openxmlformats.org/drawingml/2006/main" noChangeAspect="1"/>
+            </wp:cNvGraphicFramePr>
+            <a:graphic xmlns:a="http://schemas.openxmlformats.org/drawingml/2006/main">
+              <a:graphicData uri="http://schemas.openxmlformats.org/drawingml/2006/picture">
+                <pic:pic xmlns:pic="http://schemas.openxmlformats.org/drawingml/2006/picture">
+                  <pic:nvPicPr>
+                    <pic:cNvPr id="12" name="Image 12"/>
+                    <pic:cNvPicPr/>
+                  </pic:nvPicPr>
+                  <pic:blipFill>
+                    <a:blip r:embed="rId17" cstate="print">
+                      <a:extLst>
+                        <a:ext uri="{28A0092B-C50C-407E-A947-70E740481C1C}">
+                          <a14:useLocalDpi xmlns:a14="http://schemas.microsoft.com/office/drawing/2010/main" val="0"/>
+                        </a:ext>
+                      </a:extLst>
+                    </a:blip>
+                    <a:stretch>
+                      <a:fillRect/>
+                    </a:stretch>
+                  </pic:blipFill>
+                  <pic:spPr>
+                    <a:xfrm>
+                      <a:off x="0" y="0"/>
+                      <a:ext cx="5756910" cy="2918460"/>
+                    </a:xfrm>
+                    <a:prstGeom prst="rect">
+                      <a:avLst/>
+                    </a:prstGeom>
+                  </pic:spPr>
+                </pic:pic>
+              </a:graphicData>
+            </a:graphic>
+          </wp:inline>
+        </w:drawing>
       </w:r>
     </w:p>
     <w:p>
@@ -4691,95 +4897,95 @@
     <w:p>
       <w:proofErr w:type="spellStart"/>
       <w:r>
+        <w:t>Webmagic-sample</w:t>
+      </w:r>
+      <w:proofErr w:type="spellEnd"/>
+      <w:r>
+        <w:t> :</w:t>
+      </w:r>
+    </w:p>
+    <w:p>
+      <w:proofErr w:type="spellStart"/>
+      <w:r>
+        <w:t>us.codecraft.webmagic</w:t>
+      </w:r>
+      <w:proofErr w:type="spellEnd"/>
+      <w:r>
+        <w:t> : min = 1 ; max = 2</w:t>
+      </w:r>
+      <w:r>
+        <w:t>0</w:t>
+      </w:r>
+      <w:r>
+        <w:t xml:space="preserve"> ; moyenne = </w:t>
+      </w:r>
+      <w:r>
+        <w:t>6</w:t>
+      </w:r>
+      <w:r>
+        <w:t> ; total = 3</w:t>
+      </w:r>
+      <w:r>
+        <w:t>9</w:t>
+      </w:r>
+    </w:p>
+    <w:p/>
+    <w:p>
+      <w:proofErr w:type="spellStart"/>
+      <w:r>
+        <w:t>Webmagic</w:t>
+      </w:r>
+      <w:proofErr w:type="spellEnd"/>
+      <w:r>
+        <w:t>-saxon :</w:t>
+      </w:r>
+    </w:p>
+    <w:p>
+      <w:proofErr w:type="spellStart"/>
+      <w:r>
+        <w:t>us.codecraft.webmagic.selector</w:t>
+      </w:r>
+      <w:proofErr w:type="spellEnd"/>
+      <w:r>
+        <w:t> : min = 2 ; max = 2 ; moyenne = 2 ; total = 2</w:t>
+      </w:r>
+    </w:p>
+    <w:p/>
+    <w:p>
+      <w:proofErr w:type="spellStart"/>
+      <w:r>
+        <w:t>Webmagic-scipts</w:t>
+      </w:r>
+      <w:proofErr w:type="spellEnd"/>
+      <w:r>
+        <w:t> :</w:t>
+      </w:r>
+    </w:p>
+    <w:p>
+      <w:proofErr w:type="spellStart"/>
+      <w:r>
+        <w:t>us.codecraft.webmagic.scripts</w:t>
+      </w:r>
+      <w:proofErr w:type="spellEnd"/>
+      <w:r>
+        <w:t> : min = 6 ; max = 6 ; moyenne = 6 ; total = 6</w:t>
+      </w:r>
+    </w:p>
+    <w:p/>
+    <w:p>
+      <w:proofErr w:type="spellStart"/>
+      <w:r>
+        <w:t>Webmagic-selenium</w:t>
+      </w:r>
+      <w:proofErr w:type="spellEnd"/>
+      <w:r>
+        <w:t> :</w:t>
+      </w:r>
+    </w:p>
+    <w:p>
+      <w:proofErr w:type="spellStart"/>
+      <w:r>
         <w:lastRenderedPageBreak/>
-        <w:t>Webmagic-sample</w:t>
-      </w:r>
-      <w:proofErr w:type="spellEnd"/>
-      <w:r>
-        <w:t> :</w:t>
-      </w:r>
-    </w:p>
-    <w:p>
-      <w:proofErr w:type="spellStart"/>
-      <w:r>
-        <w:t>us.codecraft.webmagic</w:t>
-      </w:r>
-      <w:proofErr w:type="spellEnd"/>
-      <w:r>
-        <w:t> : min = 1 ; max = 2</w:t>
-      </w:r>
-      <w:r>
-        <w:t>0</w:t>
-      </w:r>
-      <w:r>
-        <w:t xml:space="preserve"> ; moyenne = </w:t>
-      </w:r>
-      <w:r>
-        <w:t>6</w:t>
-      </w:r>
-      <w:r>
-        <w:t> ; total = 3</w:t>
-      </w:r>
-      <w:r>
-        <w:t>9</w:t>
-      </w:r>
-    </w:p>
-    <w:p/>
-    <w:p>
-      <w:proofErr w:type="spellStart"/>
-      <w:r>
-        <w:t>Webmagic</w:t>
-      </w:r>
-      <w:proofErr w:type="spellEnd"/>
-      <w:r>
-        <w:t>-saxon :</w:t>
-      </w:r>
-    </w:p>
-    <w:p>
-      <w:proofErr w:type="spellStart"/>
-      <w:r>
-        <w:t>us.codecraft.webmagic.selector</w:t>
-      </w:r>
-      <w:proofErr w:type="spellEnd"/>
-      <w:r>
-        <w:t> : min = 2 ; max = 2 ; moyenne = 2 ; total = 2</w:t>
-      </w:r>
-    </w:p>
-    <w:p/>
-    <w:p>
-      <w:proofErr w:type="spellStart"/>
-      <w:r>
-        <w:t>Webmagic-scipts</w:t>
-      </w:r>
-      <w:proofErr w:type="spellEnd"/>
-      <w:r>
-        <w:t> :</w:t>
-      </w:r>
-    </w:p>
-    <w:p>
-      <w:proofErr w:type="spellStart"/>
-      <w:r>
-        <w:t>us.codecraft.webmagic.scripts</w:t>
-      </w:r>
-      <w:proofErr w:type="spellEnd"/>
-      <w:r>
-        <w:t> : min = 6 ; max = 6 ; moyenne = 6 ; total = 6</w:t>
-      </w:r>
-    </w:p>
-    <w:p/>
-    <w:p>
-      <w:proofErr w:type="spellStart"/>
-      <w:r>
-        <w:t>Webmagic-selenium</w:t>
-      </w:r>
-      <w:proofErr w:type="spellEnd"/>
-      <w:r>
-        <w:t> :</w:t>
-      </w:r>
-    </w:p>
-    <w:p>
-      <w:proofErr w:type="spellStart"/>
-      <w:r>
         <w:t>us.codecraft.webmagic.downloader.selenium</w:t>
       </w:r>
       <w:proofErr w:type="spellEnd"/>
@@ -5043,20 +5249,161 @@
         <w:t>0.4</w:t>
       </w:r>
       <w:r>
+        <w:t xml:space="preserve"> ; total =</w:t>
+      </w:r>
+      <w:r>
+        <w:t xml:space="preserve"> 34</w:t>
+      </w:r>
+    </w:p>
+    <w:p/>
+    <w:p>
+      <w:proofErr w:type="spellStart"/>
+      <w:r>
+        <w:t>Webmagic-sample</w:t>
+      </w:r>
+      <w:proofErr w:type="spellEnd"/>
+      <w:r>
+        <w:t xml:space="preserve"> : </w:t>
+      </w:r>
+    </w:p>
+    <w:p>
+      <w:r>
+        <w:t xml:space="preserve">Profondeur de l’arbre d’héritage (DIT) </w:t>
+      </w:r>
+      <w:r>
+        <w:t>:</w:t>
+      </w:r>
+      <w:r>
         <w:t xml:space="preserve"> </w:t>
       </w:r>
       <w:r>
+        <w:t>min : 1 ; max :</w:t>
+      </w:r>
+      <w:r>
+        <w:t xml:space="preserve"> </w:t>
+      </w:r>
+      <w:r>
+        <w:t>3</w:t>
+      </w:r>
+      <w:r>
+        <w:t> ; moyenne :</w:t>
+      </w:r>
+      <w:r>
+        <w:t xml:space="preserve"> 1,</w:t>
+      </w:r>
+      <w:r>
+        <w:t>1</w:t>
+      </w:r>
+    </w:p>
+    <w:p>
+      <w:r>
+        <w:t>Nombre d’enfants par classes </w:t>
+      </w:r>
+      <w:r>
+        <w:t xml:space="preserve">NOT) </w:t>
+      </w:r>
+      <w:r>
+        <w:t xml:space="preserve">: </w:t>
+      </w:r>
+      <w:r>
+        <w:t xml:space="preserve">min = 1 ; max = </w:t>
+      </w:r>
+      <w:r>
+        <w:t>1</w:t>
+      </w:r>
+      <w:r>
+        <w:t> ; moyenne = 1</w:t>
+      </w:r>
+      <w:r>
+        <w:t> ; total =</w:t>
+      </w:r>
+      <w:r>
+        <w:t xml:space="preserve"> 1</w:t>
+      </w:r>
+    </w:p>
+    <w:p/>
+    <w:p>
+      <w:proofErr w:type="spellStart"/>
+      <w:r>
+        <w:t>Webmagic</w:t>
+      </w:r>
+      <w:proofErr w:type="spellEnd"/>
+      <w:r>
+        <w:t xml:space="preserve">-saxon : </w:t>
+      </w:r>
+    </w:p>
+    <w:p>
+      <w:r>
+        <w:t>Profondeur de l’arbre d’héritage (DIT)</w:t>
+      </w:r>
+      <w:r>
+        <w:t> :</w:t>
+      </w:r>
+      <w:r>
+        <w:t xml:space="preserve"> </w:t>
+      </w:r>
+      <w:r>
+        <w:t>min : 1 ; max : </w:t>
+      </w:r>
+      <w:r>
+        <w:t>2</w:t>
+      </w:r>
+      <w:r>
+        <w:t xml:space="preserve"> </w:t>
+      </w:r>
+      <w:r>
+        <w:t>; moyenne :</w:t>
+      </w:r>
+      <w:r>
+        <w:t xml:space="preserve"> </w:t>
+      </w:r>
+      <w:r>
+        <w:t>1.2</w:t>
+      </w:r>
+    </w:p>
+    <w:p>
+      <w:r>
+        <w:t>Nombre d’enfants par classes </w:t>
+      </w:r>
+      <w:r>
+        <w:t xml:space="preserve">NOT) </w:t>
+      </w:r>
+      <w:r>
+        <w:t xml:space="preserve">: </w:t>
+      </w:r>
+      <w:r>
+        <w:t xml:space="preserve">min = </w:t>
+      </w:r>
+      <w:r>
+        <w:t>0</w:t>
+      </w:r>
+      <w:r>
+        <w:t xml:space="preserve"> ; max = </w:t>
+      </w:r>
+      <w:r>
+        <w:t>0</w:t>
+      </w:r>
+      <w:r>
+        <w:t xml:space="preserve"> ; moyenne = </w:t>
+      </w:r>
+      <w:r>
+        <w:t>0</w:t>
+      </w:r>
+      <w:r>
+        <w:t> </w:t>
+      </w:r>
+      <w:r>
         <w:t>; total =</w:t>
       </w:r>
       <w:r>
-        <w:t xml:space="preserve"> 34</w:t>
+        <w:t xml:space="preserve"> 0</w:t>
       </w:r>
     </w:p>
     <w:p/>
     <w:p>
       <w:proofErr w:type="spellStart"/>
       <w:r>
-        <w:t>Webmagic-sample</w:t>
+        <w:t>Webmagic-scipts</w:t>
       </w:r>
       <w:proofErr w:type="spellEnd"/>
       <w:r>
@@ -5065,31 +5412,70 @@
     </w:p>
     <w:p>
       <w:r>
-        <w:t xml:space="preserve">Profondeur de l’arbre d’héritage (DIT) </w:t>
-      </w:r>
-      <w:r>
-        <w:t>:</w:t>
+        <w:t>Profondeur de l’arbre d’héritage (DIT) :</w:t>
       </w:r>
       <w:r>
         <w:t xml:space="preserve"> </w:t>
       </w:r>
       <w:r>
-        <w:t>min : 1 ; max :</w:t>
+        <w:t>min : 1 ; max : 2 ; moyenne : 1.5</w:t>
+      </w:r>
+    </w:p>
+    <w:p>
+      <w:r>
+        <w:t>Nombre d’enfants par classes </w:t>
+      </w:r>
+      <w:r>
+        <w:t xml:space="preserve">NOT) </w:t>
+      </w:r>
+      <w:r>
+        <w:t xml:space="preserve">: </w:t>
+      </w:r>
+      <w:r>
+        <w:t xml:space="preserve">min = </w:t>
+      </w:r>
+      <w:r>
+        <w:t>0</w:t>
+      </w:r>
+      <w:r>
+        <w:t xml:space="preserve"> ; max = </w:t>
+      </w:r>
+      <w:r>
+        <w:t>0</w:t>
+      </w:r>
+      <w:r>
+        <w:t xml:space="preserve"> ; moyenne = </w:t>
+      </w:r>
+      <w:r>
+        <w:t>0</w:t>
+      </w:r>
+      <w:r>
+        <w:t> </w:t>
+      </w:r>
+      <w:r>
+        <w:t>; total = 0</w:t>
+      </w:r>
+    </w:p>
+    <w:p/>
+    <w:p>
+      <w:proofErr w:type="spellStart"/>
+      <w:r>
+        <w:t>Webmagic-selenium</w:t>
+      </w:r>
+      <w:proofErr w:type="spellEnd"/>
+      <w:r>
+        <w:t xml:space="preserve"> : </w:t>
+      </w:r>
+    </w:p>
+    <w:p>
+      <w:r>
+        <w:t>Profondeur de l’arbre d’héritage (DIT) :</w:t>
       </w:r>
       <w:r>
         <w:t xml:space="preserve"> </w:t>
       </w:r>
       <w:r>
-        <w:t>3</w:t>
-      </w:r>
-      <w:r>
-        <w:t> ; moyenne :</w:t>
-      </w:r>
-      <w:r>
-        <w:t xml:space="preserve"> 1,</w:t>
-      </w:r>
-      <w:r>
-        <w:t>1</w:t>
+        <w:t>min : 1 ; max : 1 ; moyenne : 1</w:t>
       </w:r>
     </w:p>
     <w:p>
@@ -5103,75 +5489,6 @@
         <w:t xml:space="preserve">: </w:t>
       </w:r>
       <w:r>
-        <w:t xml:space="preserve">min = 1 ; max = </w:t>
-      </w:r>
-      <w:r>
-        <w:t>1</w:t>
-      </w:r>
-      <w:r>
-        <w:t> ; moyenne = 1</w:t>
-      </w:r>
-      <w:r>
-        <w:t> ;</w:t>
-      </w:r>
-      <w:r>
-        <w:t xml:space="preserve"> total =</w:t>
-      </w:r>
-      <w:r>
-        <w:t xml:space="preserve"> 1</w:t>
-      </w:r>
-    </w:p>
-    <w:p/>
-    <w:p>
-      <w:proofErr w:type="spellStart"/>
-      <w:r>
-        <w:t>Webmagic</w:t>
-      </w:r>
-      <w:proofErr w:type="spellEnd"/>
-      <w:r>
-        <w:t xml:space="preserve">-saxon : </w:t>
-      </w:r>
-    </w:p>
-    <w:p>
-      <w:r>
-        <w:t>Profondeur de l’arbre d’héritage (DIT)</w:t>
-      </w:r>
-      <w:r>
-        <w:t> :</w:t>
-      </w:r>
-      <w:r>
-        <w:t xml:space="preserve"> </w:t>
-      </w:r>
-      <w:r>
-        <w:t>min : 1 ; max : </w:t>
-      </w:r>
-      <w:r>
-        <w:t>2</w:t>
-      </w:r>
-      <w:r>
-        <w:t xml:space="preserve"> </w:t>
-      </w:r>
-      <w:r>
-        <w:t>; moyenne :</w:t>
-      </w:r>
-      <w:r>
-        <w:t xml:space="preserve"> </w:t>
-      </w:r>
-      <w:r>
-        <w:t>1.2</w:t>
-      </w:r>
-    </w:p>
-    <w:p>
-      <w:r>
-        <w:t>Nombre d’enfants par classes </w:t>
-      </w:r>
-      <w:r>
-        <w:t xml:space="preserve">NOT) </w:t>
-      </w:r>
-      <w:r>
-        <w:t xml:space="preserve">: </w:t>
-      </w:r>
-      <w:r>
         <w:t xml:space="preserve">min = </w:t>
       </w:r>
       <w:r>
@@ -5190,140 +5507,7 @@
         <w:t>0</w:t>
       </w:r>
       <w:r>
-        <w:t> </w:t>
-      </w:r>
-      <w:r>
-        <w:t>; total =</w:t>
-      </w:r>
-      <w:r>
-        <w:t xml:space="preserve"> 0</w:t>
-      </w:r>
-    </w:p>
-    <w:p/>
-    <w:p>
-      <w:proofErr w:type="spellStart"/>
-      <w:r>
-        <w:t>Webmagic-scipts</w:t>
-      </w:r>
-      <w:proofErr w:type="spellEnd"/>
-      <w:r>
-        <w:t xml:space="preserve"> : </w:t>
-      </w:r>
-    </w:p>
-    <w:p>
-      <w:r>
-        <w:t>Profondeur de l’arbre d’héritage (DIT) :</w:t>
-      </w:r>
-      <w:r>
-        <w:t xml:space="preserve"> </w:t>
-      </w:r>
-      <w:r>
-        <w:t>min : 1 ; max : 2 ; moyenne : 1.5</w:t>
-      </w:r>
-    </w:p>
-    <w:p>
-      <w:r>
-        <w:lastRenderedPageBreak/>
-        <w:t>Nombre d’enfants par classes </w:t>
-      </w:r>
-      <w:r>
-        <w:t xml:space="preserve">NOT) </w:t>
-      </w:r>
-      <w:r>
-        <w:t xml:space="preserve">: </w:t>
-      </w:r>
-      <w:r>
-        <w:t xml:space="preserve">min = </w:t>
-      </w:r>
-      <w:r>
-        <w:t>0</w:t>
-      </w:r>
-      <w:r>
-        <w:t xml:space="preserve"> ; max = </w:t>
-      </w:r>
-      <w:r>
-        <w:t>0</w:t>
-      </w:r>
-      <w:r>
-        <w:t xml:space="preserve"> ; moyenne = </w:t>
-      </w:r>
-      <w:r>
-        <w:t>0</w:t>
-      </w:r>
-      <w:r>
-        <w:t> </w:t>
-      </w:r>
-      <w:r>
-        <w:t>; total =</w:t>
-      </w:r>
-      <w:r>
-        <w:t xml:space="preserve"> 0</w:t>
-      </w:r>
-    </w:p>
-    <w:p/>
-    <w:p>
-      <w:proofErr w:type="spellStart"/>
-      <w:r>
-        <w:t>Webmagic-selenium</w:t>
-      </w:r>
-      <w:proofErr w:type="spellEnd"/>
-      <w:r>
-        <w:t xml:space="preserve"> : </w:t>
-      </w:r>
-    </w:p>
-    <w:p>
-      <w:r>
-        <w:t>Profondeur de l’arbre d’héritage (DIT) :</w:t>
-      </w:r>
-      <w:r>
-        <w:t xml:space="preserve"> </w:t>
-      </w:r>
-      <w:r>
-        <w:t>min : 1 ; max : </w:t>
-      </w:r>
-      <w:r>
-        <w:t>1</w:t>
-      </w:r>
-      <w:r>
-        <w:t xml:space="preserve"> ; moyenne : 1</w:t>
-      </w:r>
-    </w:p>
-    <w:p>
-      <w:r>
-        <w:t>Nombre d’enfants par classes </w:t>
-      </w:r>
-      <w:r>
-        <w:t xml:space="preserve">NOT) </w:t>
-      </w:r>
-      <w:r>
-        <w:t xml:space="preserve">: </w:t>
-      </w:r>
-      <w:r>
-        <w:t xml:space="preserve">min = </w:t>
-      </w:r>
-      <w:r>
-        <w:t>0</w:t>
-      </w:r>
-      <w:r>
-        <w:t xml:space="preserve"> ; max = </w:t>
-      </w:r>
-      <w:r>
-        <w:t>0</w:t>
-      </w:r>
-      <w:r>
-        <w:t xml:space="preserve"> ; moyenne = </w:t>
-      </w:r>
-      <w:r>
-        <w:t>0</w:t>
-      </w:r>
-      <w:r>
-        <w:t> </w:t>
-      </w:r>
-      <w:r>
-        <w:t>; total =</w:t>
-      </w:r>
-      <w:r>
-        <w:t xml:space="preserve"> 0</w:t>
+        <w:t> ; total = 0</w:t>
       </w:r>
     </w:p>
     <w:p/>
@@ -5474,16 +5658,26 @@
     </w:p>
     <w:p>
       <w:r>
-        <w:t>C</w:t>
-      </w:r>
-      <w:r>
-        <w:t>e</w:t>
-      </w:r>
-      <w:r>
-        <w:t xml:space="preserve"> par package : max = </w:t>
-      </w:r>
-      <w:r>
-        <w:t>12</w:t>
+        <w:t>Ce par package : max = 12 ; min 0 ; moyenne = 4</w:t>
+      </w:r>
+    </w:p>
+    <w:p/>
+    <w:p>
+      <w:proofErr w:type="spellStart"/>
+      <w:r>
+        <w:t>Webmagic</w:t>
+      </w:r>
+      <w:proofErr w:type="spellEnd"/>
+      <w:r>
+        <w:t xml:space="preserve">-extension : </w:t>
+      </w:r>
+    </w:p>
+    <w:p>
+      <w:r>
+        <w:t xml:space="preserve">Ca par package : max = </w:t>
+      </w:r>
+      <w:r>
+        <w:t>26</w:t>
       </w:r>
       <w:r>
         <w:t xml:space="preserve"> ; min </w:t>
@@ -5495,6 +5689,26 @@
         <w:t xml:space="preserve"> ; moyenne = </w:t>
       </w:r>
       <w:r>
+        <w:t>7</w:t>
+      </w:r>
+    </w:p>
+    <w:p>
+      <w:r>
+        <w:t xml:space="preserve">Ce par package : max = </w:t>
+      </w:r>
+      <w:r>
+        <w:t>11</w:t>
+      </w:r>
+      <w:r>
+        <w:t xml:space="preserve"> ; min </w:t>
+      </w:r>
+      <w:r>
+        <w:t>1</w:t>
+      </w:r>
+      <w:r>
+        <w:t xml:space="preserve"> ; moyenne = </w:t>
+      </w:r>
+      <w:r>
         <w:t>4</w:t>
       </w:r>
     </w:p>
@@ -5502,11 +5716,62 @@
     <w:p>
       <w:proofErr w:type="spellStart"/>
       <w:r>
+        <w:t>Webmagic-sample</w:t>
+      </w:r>
+      <w:proofErr w:type="spellEnd"/>
+      <w:r>
+        <w:t xml:space="preserve"> : </w:t>
+      </w:r>
+    </w:p>
+    <w:p>
+      <w:r>
+        <w:t xml:space="preserve">Ca par package : max = </w:t>
+      </w:r>
+      <w:r>
+        <w:t>2</w:t>
+      </w:r>
+      <w:r>
+        <w:t xml:space="preserve"> ; min </w:t>
+      </w:r>
+      <w:r>
+        <w:t>0</w:t>
+      </w:r>
+      <w:r>
+        <w:t xml:space="preserve"> ; moyenne = </w:t>
+      </w:r>
+      <w:r>
+        <w:t>1</w:t>
+      </w:r>
+    </w:p>
+    <w:p>
+      <w:r>
+        <w:t>Ce par package : max = 1</w:t>
+      </w:r>
+      <w:r>
+        <w:t>9</w:t>
+      </w:r>
+      <w:r>
+        <w:t xml:space="preserve"> ; min </w:t>
+      </w:r>
+      <w:r>
+        <w:t>1</w:t>
+      </w:r>
+      <w:r>
+        <w:t xml:space="preserve"> ; moyenne = </w:t>
+      </w:r>
+      <w:r>
+        <w:t>6</w:t>
+      </w:r>
+    </w:p>
+    <w:p/>
+    <w:p>
+      <w:proofErr w:type="spellStart"/>
+      <w:r>
         <w:t>Webmagic</w:t>
       </w:r>
       <w:proofErr w:type="spellEnd"/>
       <w:r>
-        <w:t xml:space="preserve">-extension : </w:t>
+        <w:t xml:space="preserve">-saxon : </w:t>
       </w:r>
     </w:p>
     <w:p>
@@ -5514,7 +5779,7 @@
         <w:t xml:space="preserve">Ca par package : max = </w:t>
       </w:r>
       <w:r>
-        <w:t>26</w:t>
+        <w:t>0</w:t>
       </w:r>
       <w:r>
         <w:t xml:space="preserve"> ; min </w:t>
@@ -5526,7 +5791,7 @@
         <w:t xml:space="preserve"> ; moyenne = </w:t>
       </w:r>
       <w:r>
-        <w:t>7</w:t>
+        <w:t>0</w:t>
       </w:r>
     </w:p>
     <w:p>
@@ -5534,7 +5799,7 @@
         <w:t xml:space="preserve">Ce par package : max = </w:t>
       </w:r>
       <w:r>
-        <w:t>11</w:t>
+        <w:t>1</w:t>
       </w:r>
       <w:r>
         <w:t xml:space="preserve"> ; min </w:t>
@@ -5546,14 +5811,14 @@
         <w:t xml:space="preserve"> ; moyenne = </w:t>
       </w:r>
       <w:r>
-        <w:t>4</w:t>
+        <w:t>1</w:t>
       </w:r>
     </w:p>
     <w:p/>
     <w:p>
       <w:proofErr w:type="spellStart"/>
       <w:r>
-        <w:t>Webmagic-sample</w:t>
+        <w:t>Webmagic-scipts</w:t>
       </w:r>
       <w:proofErr w:type="spellEnd"/>
       <w:r>
@@ -5562,180 +5827,33 @@
     </w:p>
     <w:p>
       <w:r>
-        <w:t xml:space="preserve">Ca par package : max = </w:t>
-      </w:r>
-      <w:r>
-        <w:t>2</w:t>
-      </w:r>
-      <w:r>
-        <w:t xml:space="preserve"> ; min </w:t>
-      </w:r>
-      <w:r>
-        <w:t>0</w:t>
-      </w:r>
-      <w:r>
-        <w:t xml:space="preserve"> ; moyenne = </w:t>
-      </w:r>
-      <w:r>
-        <w:t>1</w:t>
-      </w:r>
-    </w:p>
-    <w:p>
-      <w:r>
-        <w:t>Ce par package : max = 1</w:t>
-      </w:r>
-      <w:r>
-        <w:t>9</w:t>
-      </w:r>
-      <w:r>
-        <w:t xml:space="preserve"> ; min </w:t>
-      </w:r>
-      <w:r>
-        <w:t>1</w:t>
-      </w:r>
-      <w:r>
-        <w:t xml:space="preserve"> ; moyenne = </w:t>
-      </w:r>
-      <w:r>
-        <w:t>6</w:t>
+        <w:t>Ca par package : max = 0 ; min 0 ; moyenne = 0</w:t>
+      </w:r>
+    </w:p>
+    <w:p>
+      <w:r>
+        <w:t>Ce par package : max = 3 ; min 3; moyenne = 3</w:t>
       </w:r>
     </w:p>
     <w:p/>
     <w:p>
       <w:proofErr w:type="spellStart"/>
       <w:r>
-        <w:t>Webmagic</w:t>
+        <w:t>Webmagic-selenium</w:t>
       </w:r>
       <w:proofErr w:type="spellEnd"/>
       <w:r>
-        <w:t xml:space="preserve">-saxon : </w:t>
-      </w:r>
-    </w:p>
-    <w:p>
-      <w:r>
-        <w:t xml:space="preserve">Ca par package : max = </w:t>
-      </w:r>
-      <w:r>
-        <w:t>0</w:t>
-      </w:r>
-      <w:r>
-        <w:t xml:space="preserve"> ; min </w:t>
-      </w:r>
-      <w:r>
-        <w:t>0</w:t>
-      </w:r>
-      <w:r>
-        <w:t xml:space="preserve"> ; moyenne = </w:t>
-      </w:r>
-      <w:r>
-        <w:t>0</w:t>
-      </w:r>
-    </w:p>
-    <w:p>
-      <w:r>
-        <w:t xml:space="preserve">Ce par package : max = </w:t>
-      </w:r>
-      <w:r>
-        <w:t>1</w:t>
-      </w:r>
-      <w:r>
-        <w:t xml:space="preserve"> ; min </w:t>
-      </w:r>
-      <w:r>
-        <w:t>1</w:t>
-      </w:r>
-      <w:r>
-        <w:t xml:space="preserve"> ; moyenne = </w:t>
-      </w:r>
-      <w:r>
-        <w:t>1</w:t>
-      </w:r>
-    </w:p>
-    <w:p/>
-    <w:p>
-      <w:proofErr w:type="spellStart"/>
-      <w:r>
-        <w:t>Webmagic-scipts</w:t>
-      </w:r>
-      <w:proofErr w:type="spellEnd"/>
-      <w:r>
         <w:t xml:space="preserve"> : </w:t>
       </w:r>
     </w:p>
     <w:p>
       <w:r>
-        <w:t>Ca par package : max = 0 ; min 0 ; moyenne = 0</w:t>
-      </w:r>
-    </w:p>
-    <w:p>
-      <w:r>
-        <w:t xml:space="preserve">Ce par package : max = </w:t>
-      </w:r>
-      <w:r>
-        <w:t>3</w:t>
-      </w:r>
-      <w:r>
-        <w:t xml:space="preserve"> ; min </w:t>
-      </w:r>
-      <w:r>
-        <w:t>3</w:t>
-      </w:r>
-      <w:r>
-        <w:t xml:space="preserve">; moyenne = </w:t>
-      </w:r>
-      <w:r>
-        <w:t>3</w:t>
-      </w:r>
-    </w:p>
-    <w:p/>
-    <w:p>
-      <w:proofErr w:type="spellStart"/>
-      <w:r>
-        <w:t>Webmagic-selenium</w:t>
-      </w:r>
-      <w:proofErr w:type="spellEnd"/>
-      <w:r>
-        <w:t xml:space="preserve"> : </w:t>
-      </w:r>
-    </w:p>
-    <w:p>
-      <w:r>
-        <w:t xml:space="preserve">Ca par package : max = </w:t>
-      </w:r>
-      <w:r>
-        <w:t>2</w:t>
-      </w:r>
-      <w:r>
-        <w:t xml:space="preserve"> ; min </w:t>
-      </w:r>
-      <w:r>
-        <w:t>2</w:t>
-      </w:r>
-      <w:r>
-        <w:t xml:space="preserve"> ; moyenne = </w:t>
-      </w:r>
-      <w:r>
-        <w:t>2</w:t>
-      </w:r>
-    </w:p>
-    <w:p>
-      <w:r>
-        <w:t xml:space="preserve">Ce par package : max = </w:t>
-      </w:r>
-      <w:r>
-        <w:t>2</w:t>
-      </w:r>
-      <w:r>
-        <w:t xml:space="preserve"> ; min </w:t>
-      </w:r>
-      <w:r>
-        <w:t>2</w:t>
-      </w:r>
-      <w:r>
-        <w:t xml:space="preserve"> ; moyenne = </w:t>
-      </w:r>
-      <w:r>
-        <w:t>2</w:t>
+        <w:t>Ca par package : max = 2 ; min 2 ; moyenne = 2</w:t>
+      </w:r>
+    </w:p>
+    <w:p>
+      <w:r>
+        <w:t>Ce par package : max = 2 ; min 2 ; moyenne = 2</w:t>
       </w:r>
     </w:p>
     <w:p/>
@@ -5748,10 +5866,7 @@
     </w:p>
     <w:p>
       <w:r>
-        <w:t>Nous ne sommes</w:t>
-      </w:r>
-      <w:r>
-        <w:t xml:space="preserve"> pas sûr de l'utilité de cette métrique en Java car elle pénalise l'utilisation correcte des getters et des setters en tant que seules méthodes qui accèdent directement à un attribut et les autres méthodes utilisant les méthodes </w:t>
+        <w:t xml:space="preserve">Nous ne sommes pas sûr de l'utilité de cette métrique en Java car elle pénalise l'utilisation correcte des getters et des setters en tant que seules méthodes qui accèdent directement à un attribut et les autres méthodes utilisant les méthodes </w:t>
       </w:r>
       <w:proofErr w:type="spellStart"/>
       <w:r>
@@ -5775,6 +5890,7 @@
     </w:p>
     <w:p>
       <w:r>
+        <w:lastRenderedPageBreak/>
         <w:t>Cohésion par package : max = 0.8 ; min = 0 ; moyenne = 0.</w:t>
       </w:r>
       <w:r>
@@ -5885,28 +6001,13 @@
     </w:p>
     <w:p>
       <w:r>
-        <w:t>Cohésion par package : max = 0.</w:t>
-      </w:r>
-      <w:r>
-        <w:t>8</w:t>
-      </w:r>
-      <w:r>
-        <w:t> ; min = 0.</w:t>
-      </w:r>
-      <w:r>
-        <w:t>8</w:t>
-      </w:r>
-      <w:r>
-        <w:t> ; moyenne = 0.</w:t>
-      </w:r>
-      <w:r>
-        <w:t>8</w:t>
+        <w:t>Cohésion par package : max = 0.8 ; min = 0.8 ; moyenne = 0.8</w:t>
       </w:r>
     </w:p>
     <w:p/>
     <w:sectPr>
-      <w:footerReference w:type="even" r:id="rId12"/>
-      <w:footerReference w:type="default" r:id="rId13"/>
+      <w:footerReference w:type="even" r:id="rId18"/>
+      <w:footerReference w:type="default" r:id="rId19"/>
       <w:pgSz w:w="11900" w:h="16840"/>
       <w:pgMar w:top="1417" w:right="1417" w:bottom="1417" w:left="1417" w:header="708" w:footer="708" w:gutter="0"/>
       <w:pgNumType w:start="0"/>

</xml_diff>

<commit_message>
Analyse partie 5.1 terminée
</commit_message>
<xml_diff>
--- a/Projet Génie logiciel.docx
+++ b/Projet Génie logiciel.docx
@@ -410,23 +410,13 @@
                                     <w:szCs w:val="18"/>
                                   </w:rPr>
                                 </w:pPr>
-                                <w:proofErr w:type="spellStart"/>
                                 <w:r>
                                   <w:rPr>
                                     <w:color w:val="595959" w:themeColor="text1" w:themeTint="A6"/>
                                     <w:sz w:val="18"/>
                                     <w:szCs w:val="18"/>
                                   </w:rPr>
-                                  <w:t>Licence</w:t>
-                                </w:r>
-                                <w:proofErr w:type="spellEnd"/>
-                                <w:r>
-                                  <w:rPr>
-                                    <w:color w:val="595959" w:themeColor="text1" w:themeTint="A6"/>
-                                    <w:sz w:val="18"/>
-                                    <w:szCs w:val="18"/>
-                                  </w:rPr>
-                                  <w:t xml:space="preserve"> 3 Info</w:t>
+                                  <w:t>Licence 3 Info</w:t>
                                 </w:r>
                               </w:p>
                             </w:txbxContent>
@@ -455,7 +445,7 @@
                     <v:stroke joinstyle="miter"/>
                     <v:path gradientshapeok="t" o:connecttype="rect"/>
                   </v:shapetype>
-                  <v:shape id="Zone de texte 152" o:spid="_x0000_s1026" type="#_x0000_t202" style="position:absolute;margin-left:0;margin-top:0;width:8in;height:1in;z-index:251660288;visibility:visible;mso-wrap-style:square;mso-width-percent:941;mso-height-percent:92;mso-top-percent:818;mso-wrap-distance-left:9pt;mso-wrap-distance-top:0;mso-wrap-distance-right:9pt;mso-wrap-distance-bottom:0;mso-position-horizontal:center;mso-position-horizontal-relative:page;mso-position-vertical-relative:page;mso-width-percent:941;mso-height-percent:92;mso-top-percent:818;mso-width-relative:page;mso-height-relative:page;v-text-anchor:bottom" o:gfxdata="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" filled="f" stroked="f" strokeweight=".5pt">
+                  <v:shape id="Zone de texte 152" o:spid="_x0000_s1026" type="#_x0000_t202" style="position:absolute;margin-left:0;margin-top:0;width:8in;height:1in;z-index:251660288;visibility:visible;mso-wrap-style:square;mso-width-percent:941;mso-height-percent:92;mso-top-percent:818;mso-wrap-distance-left:9pt;mso-wrap-distance-top:0;mso-wrap-distance-right:9pt;mso-wrap-distance-bottom:0;mso-position-horizontal:center;mso-position-horizontal-relative:page;mso-position-vertical-relative:page;mso-width-percent:941;mso-height-percent:92;mso-top-percent:818;mso-width-relative:page;mso-height-relative:page;v-text-anchor:bottom" o:gfxdata="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" filled="f" stroked="f" strokeweight=".5pt">
                     <v:textbox inset="126pt,0,54pt,0">
                       <w:txbxContent>
                         <w:sdt>
@@ -524,23 +514,13 @@
                               <w:szCs w:val="18"/>
                             </w:rPr>
                           </w:pPr>
-                          <w:proofErr w:type="spellStart"/>
                           <w:r>
                             <w:rPr>
                               <w:color w:val="595959" w:themeColor="text1" w:themeTint="A6"/>
                               <w:sz w:val="18"/>
                               <w:szCs w:val="18"/>
                             </w:rPr>
-                            <w:t>Licence</w:t>
-                          </w:r>
-                          <w:proofErr w:type="spellEnd"/>
-                          <w:r>
-                            <w:rPr>
-                              <w:color w:val="595959" w:themeColor="text1" w:themeTint="A6"/>
-                              <w:sz w:val="18"/>
-                              <w:szCs w:val="18"/>
-                            </w:rPr>
-                            <w:t xml:space="preserve"> 3 Info</w:t>
+                            <w:t>Licence 3 Info</w:t>
                           </w:r>
                         </w:p>
                       </w:txbxContent>
@@ -713,7 +693,7 @@
               </mc:Choice>
               <mc:Fallback>
                 <w:pict>
-                  <v:shape w14:anchorId="37614900" id="Zone de texte 154" o:spid="_x0000_s1027" type="#_x0000_t202" style="position:absolute;margin-left:0;margin-top:0;width:8in;height:286.5pt;z-index:251659264;visibility:visible;mso-wrap-style:square;mso-width-percent:941;mso-height-percent:363;mso-top-percent:300;mso-wrap-distance-left:9pt;mso-wrap-distance-top:0;mso-wrap-distance-right:9pt;mso-wrap-distance-bottom:0;mso-position-horizontal:center;mso-position-horizontal-relative:page;mso-position-vertical-relative:page;mso-width-percent:941;mso-height-percent:363;mso-top-percent:300;mso-width-relative:page;mso-height-relative:page;v-text-anchor:bottom" o:gfxdata="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" filled="f" stroked="f" strokeweight=".5pt">
+                  <v:shape w14:anchorId="37614900" id="Zone de texte 154" o:spid="_x0000_s1027" type="#_x0000_t202" style="position:absolute;margin-left:0;margin-top:0;width:8in;height:286.5pt;z-index:251659264;visibility:visible;mso-wrap-style:square;mso-width-percent:941;mso-height-percent:363;mso-top-percent:300;mso-wrap-distance-left:9pt;mso-wrap-distance-top:0;mso-wrap-distance-right:9pt;mso-wrap-distance-bottom:0;mso-position-horizontal:center;mso-position-horizontal-relative:page;mso-position-vertical-relative:page;mso-width-percent:941;mso-height-percent:363;mso-top-percent:300;mso-width-relative:page;mso-height-relative:page;v-text-anchor:bottom" o:gfxdata="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" filled="f" stroked="f" strokeweight=".5pt">
                     <v:textbox inset="126pt,0,54pt,0">
                       <w:txbxContent>
                         <w:p>
@@ -2212,32 +2192,11 @@
         <w:t xml:space="preserve"> </w:t>
       </w:r>
       <w:r>
-        <w:t xml:space="preserve">Simple </w:t>
-      </w:r>
-      <w:proofErr w:type="spellStart"/>
-      <w:r>
-        <w:t>Logging</w:t>
-      </w:r>
-      <w:proofErr w:type="spellEnd"/>
-      <w:r>
-        <w:t xml:space="preserve"> </w:t>
-      </w:r>
-      <w:proofErr w:type="spellStart"/>
-      <w:r>
-        <w:t>Facade</w:t>
-      </w:r>
-      <w:proofErr w:type="spellEnd"/>
-      <w:r>
-        <w:t xml:space="preserve"> for Java fournit une API de journalisation Java au moyen d</w:t>
-      </w:r>
-      <w:r>
-        <w:t xml:space="preserve">u design pattern </w:t>
-      </w:r>
-      <w:proofErr w:type="spellStart"/>
-      <w:r>
-        <w:t>Facade</w:t>
-      </w:r>
-      <w:proofErr w:type="spellEnd"/>
+        <w:t>Simple Logging Facade for Java fournit une API de journalisation Java au moyen d</w:t>
+      </w:r>
+      <w:r>
+        <w:t>u design pattern Facade</w:t>
+      </w:r>
       <w:r>
         <w:t>.</w:t>
       </w:r>
@@ -2320,7 +2279,6 @@
         </w:rPr>
         <w:t xml:space="preserve">    &lt;groupId&gt;</w:t>
       </w:r>
-      <w:proofErr w:type="spellStart"/>
       <w:r>
         <w:rPr>
           <w:rFonts w:ascii="Consolas" w:hAnsi="Consolas" w:cs="Consolas"/>
@@ -2330,7 +2288,6 @@
         </w:rPr>
         <w:t>us.codecraft</w:t>
       </w:r>
-      <w:proofErr w:type="spellEnd"/>
       <w:r>
         <w:rPr>
           <w:rFonts w:ascii="Consolas" w:hAnsi="Consolas" w:cs="Consolas"/>
@@ -2377,7 +2334,6 @@
         </w:rPr>
         <w:t xml:space="preserve">    &lt;artifactId&gt;</w:t>
       </w:r>
-      <w:proofErr w:type="spellStart"/>
       <w:r>
         <w:rPr>
           <w:rFonts w:ascii="Consolas" w:hAnsi="Consolas" w:cs="Consolas"/>
@@ -2387,7 +2343,6 @@
         </w:rPr>
         <w:t>webmagic-core</w:t>
       </w:r>
-      <w:proofErr w:type="spellEnd"/>
       <w:r>
         <w:rPr>
           <w:rFonts w:ascii="Consolas" w:hAnsi="Consolas" w:cs="Consolas"/>
@@ -2563,7 +2518,6 @@
         </w:rPr>
         <w:t xml:space="preserve">    &lt;groupId&gt;</w:t>
       </w:r>
-      <w:proofErr w:type="spellStart"/>
       <w:r>
         <w:rPr>
           <w:rFonts w:ascii="Consolas" w:hAnsi="Consolas" w:cs="Consolas"/>
@@ -2573,7 +2527,6 @@
         </w:rPr>
         <w:t>us.codecraft</w:t>
       </w:r>
-      <w:proofErr w:type="spellEnd"/>
       <w:r>
         <w:rPr>
           <w:rFonts w:ascii="Consolas" w:hAnsi="Consolas" w:cs="Consolas"/>
@@ -2620,7 +2573,6 @@
         </w:rPr>
         <w:t xml:space="preserve">    &lt;artifactId&gt;</w:t>
       </w:r>
-      <w:proofErr w:type="spellStart"/>
       <w:r>
         <w:rPr>
           <w:rFonts w:ascii="Consolas" w:hAnsi="Consolas" w:cs="Consolas"/>
@@ -2628,17 +2580,7 @@
           <w:sz w:val="20"/>
           <w:szCs w:val="20"/>
         </w:rPr>
-        <w:t>webmagic</w:t>
-      </w:r>
-      <w:proofErr w:type="spellEnd"/>
-      <w:r>
-        <w:rPr>
-          <w:rFonts w:ascii="Consolas" w:hAnsi="Consolas" w:cs="Consolas"/>
-          <w:color w:val="44546A" w:themeColor="text2"/>
-          <w:sz w:val="20"/>
-          <w:szCs w:val="20"/>
-        </w:rPr>
-        <w:t>-extension</w:t>
+        <w:t>webmagic-extension</w:t>
       </w:r>
       <w:r>
         <w:rPr>
@@ -4160,13 +4102,8 @@
       <w:pPr>
         <w:jc w:val="both"/>
       </w:pPr>
-      <w:proofErr w:type="spellStart"/>
-      <w:r>
-        <w:t>Webmagic-core</w:t>
-      </w:r>
-      <w:proofErr w:type="spellEnd"/>
-      <w:r>
-        <w:t xml:space="preserve"> : </w:t>
+      <w:r>
+        <w:t xml:space="preserve">Webmagic-core : </w:t>
       </w:r>
       <w:r>
         <w:t>20</w:t>
@@ -4185,26 +4122,16 @@
       <w:pPr>
         <w:jc w:val="both"/>
       </w:pPr>
-      <w:proofErr w:type="spellStart"/>
-      <w:r>
-        <w:t>Webmagic</w:t>
-      </w:r>
-      <w:proofErr w:type="spellEnd"/>
-      <w:r>
-        <w:t>-extension : 21 paquetages</w:t>
-      </w:r>
-    </w:p>
-    <w:p>
-      <w:pPr>
-        <w:jc w:val="both"/>
-      </w:pPr>
-      <w:proofErr w:type="spellStart"/>
-      <w:r>
-        <w:t>Webmagic-samples</w:t>
-      </w:r>
-      <w:proofErr w:type="spellEnd"/>
-      <w:r>
-        <w:t> : 1</w:t>
+      <w:r>
+        <w:t>Webmagic-extension : 21 paquetages</w:t>
+      </w:r>
+    </w:p>
+    <w:p>
+      <w:pPr>
+        <w:jc w:val="both"/>
+      </w:pPr>
+      <w:r>
+        <w:t>Webmagic-samples : 1</w:t>
       </w:r>
       <w:r>
         <w:t>0</w:t>
@@ -4217,39 +4144,24 @@
       <w:pPr>
         <w:jc w:val="both"/>
       </w:pPr>
-      <w:proofErr w:type="spellStart"/>
-      <w:r>
-        <w:t>Webmagic</w:t>
-      </w:r>
-      <w:proofErr w:type="spellEnd"/>
-      <w:r>
-        <w:t>-saxon : 2 paquetages</w:t>
-      </w:r>
-    </w:p>
-    <w:p>
-      <w:pPr>
-        <w:jc w:val="both"/>
-      </w:pPr>
-      <w:proofErr w:type="spellStart"/>
-      <w:r>
-        <w:t>Webmagic</w:t>
-      </w:r>
-      <w:proofErr w:type="spellEnd"/>
-      <w:r>
-        <w:t>-scripts : 2 paquetages</w:t>
-      </w:r>
-    </w:p>
-    <w:p>
-      <w:pPr>
-        <w:jc w:val="both"/>
-      </w:pPr>
-      <w:proofErr w:type="spellStart"/>
-      <w:r>
-        <w:t>Webmagic-selenium</w:t>
-      </w:r>
-      <w:proofErr w:type="spellEnd"/>
-      <w:r>
-        <w:t xml:space="preserve"> : </w:t>
+      <w:r>
+        <w:t>Webmagic-saxon : 2 paquetages</w:t>
+      </w:r>
+    </w:p>
+    <w:p>
+      <w:pPr>
+        <w:jc w:val="both"/>
+      </w:pPr>
+      <w:r>
+        <w:t>Webmagic-scripts : 2 paquetages</w:t>
+      </w:r>
+    </w:p>
+    <w:p>
+      <w:pPr>
+        <w:jc w:val="both"/>
+      </w:pPr>
+      <w:r>
+        <w:t xml:space="preserve">Webmagic-selenium : </w:t>
       </w:r>
       <w:r>
         <w:t>4</w:t>
@@ -4318,13 +4230,8 @@
           <w:rFonts w:asciiTheme="minorHAnsi" w:eastAsiaTheme="minorHAnsi" w:hAnsiTheme="minorHAnsi" w:cstheme="minorBidi"/>
         </w:rPr>
       </w:pPr>
-      <w:proofErr w:type="spellStart"/>
-      <w:r>
-        <w:t>Webmagic-core</w:t>
-      </w:r>
-      <w:proofErr w:type="spellEnd"/>
-      <w:r>
-        <w:t> :</w:t>
+      <w:r>
+        <w:t>Webmagic-core :</w:t>
       </w:r>
     </w:p>
     <w:p>
@@ -4386,14 +4293,9 @@
       <w:pPr>
         <w:jc w:val="both"/>
       </w:pPr>
-      <w:proofErr w:type="spellStart"/>
       <w:r>
         <w:lastRenderedPageBreak/>
-        <w:t>Webmagic</w:t>
-      </w:r>
-      <w:proofErr w:type="spellEnd"/>
-      <w:r>
-        <w:t xml:space="preserve">-extension : </w:t>
+        <w:t xml:space="preserve">Webmagic-extension : </w:t>
       </w:r>
       <w:r>
         <w:rPr>
@@ -4446,13 +4348,8 @@
       <w:pPr>
         <w:jc w:val="both"/>
       </w:pPr>
-      <w:proofErr w:type="spellStart"/>
-      <w:r>
-        <w:t>Webmagic-samples</w:t>
-      </w:r>
-      <w:proofErr w:type="spellEnd"/>
-      <w:r>
-        <w:t xml:space="preserve"> : </w:t>
+      <w:r>
+        <w:t xml:space="preserve">Webmagic-samples : </w:t>
       </w:r>
       <w:r>
         <w:rPr>
@@ -4505,14 +4402,9 @@
       <w:pPr>
         <w:jc w:val="both"/>
       </w:pPr>
-      <w:proofErr w:type="spellStart"/>
       <w:r>
         <w:lastRenderedPageBreak/>
-        <w:t>Webmagic</w:t>
-      </w:r>
-      <w:proofErr w:type="spellEnd"/>
-      <w:r>
-        <w:t xml:space="preserve">-saxon : </w:t>
+        <w:t xml:space="preserve">Webmagic-saxon : </w:t>
       </w:r>
       <w:r>
         <w:rPr>
@@ -4565,13 +4457,8 @@
       <w:pPr>
         <w:jc w:val="both"/>
       </w:pPr>
-      <w:proofErr w:type="spellStart"/>
-      <w:r>
-        <w:t>Webmagic</w:t>
-      </w:r>
-      <w:proofErr w:type="spellEnd"/>
-      <w:r>
-        <w:t xml:space="preserve">-scripts : </w:t>
+      <w:r>
+        <w:t xml:space="preserve">Webmagic-scripts : </w:t>
       </w:r>
       <w:r>
         <w:rPr>
@@ -4624,14 +4511,9 @@
       <w:pPr>
         <w:jc w:val="both"/>
       </w:pPr>
-      <w:proofErr w:type="spellStart"/>
       <w:r>
         <w:lastRenderedPageBreak/>
-        <w:t>Webmagic-selenium</w:t>
-      </w:r>
-      <w:proofErr w:type="spellEnd"/>
-      <w:r>
-        <w:t> :</w:t>
+        <w:t>Webmagic-selenium :</w:t>
       </w:r>
       <w:r>
         <w:rPr>
@@ -4804,25 +4686,16 @@
       </w:r>
     </w:p>
     <w:p>
-      <w:proofErr w:type="spellStart"/>
-      <w:r>
-        <w:t>Webmagic-core</w:t>
-      </w:r>
-      <w:proofErr w:type="spellEnd"/>
-      <w:r>
-        <w:t xml:space="preserve"> : </w:t>
+      <w:r>
+        <w:t xml:space="preserve">Webmagic-core : </w:t>
       </w:r>
       <w:r>
         <w:br/>
-      </w:r>
-      <w:proofErr w:type="spellStart"/>
-      <w:r>
         <w:t>us.codecraft.w</w:t>
       </w:r>
       <w:r>
         <w:t>ebmagic</w:t>
       </w:r>
-      <w:proofErr w:type="spellEnd"/>
       <w:r>
         <w:t xml:space="preserve"> </w:t>
       </w:r>
@@ -4850,13 +4723,8 @@
     </w:p>
     <w:p/>
     <w:p>
-      <w:proofErr w:type="spellStart"/>
-      <w:r>
-        <w:t>Webmagic</w:t>
-      </w:r>
-      <w:proofErr w:type="spellEnd"/>
-      <w:r>
-        <w:t>-</w:t>
+      <w:r>
+        <w:t>Webmagic-</w:t>
       </w:r>
       <w:r>
         <w:t xml:space="preserve"> </w:t>
@@ -4869,13 +4737,8 @@
       </w:r>
     </w:p>
     <w:p>
-      <w:proofErr w:type="spellStart"/>
-      <w:r>
-        <w:t>us.codecraft.webmagic</w:t>
-      </w:r>
-      <w:proofErr w:type="spellEnd"/>
-      <w:r>
-        <w:t xml:space="preserve"> : min = 1 ; max = </w:t>
+      <w:r>
+        <w:t xml:space="preserve">us.codecraft.webmagic : min = 1 ; max = </w:t>
       </w:r>
       <w:r>
         <w:t>20</w:t>
@@ -4895,23 +4758,13 @@
     </w:p>
     <w:p/>
     <w:p>
-      <w:proofErr w:type="spellStart"/>
-      <w:r>
-        <w:t>Webmagic-sample</w:t>
-      </w:r>
-      <w:proofErr w:type="spellEnd"/>
-      <w:r>
-        <w:t> :</w:t>
-      </w:r>
-    </w:p>
-    <w:p>
-      <w:proofErr w:type="spellStart"/>
-      <w:r>
-        <w:t>us.codecraft.webmagic</w:t>
-      </w:r>
-      <w:proofErr w:type="spellEnd"/>
-      <w:r>
-        <w:t> : min = 1 ; max = 2</w:t>
+      <w:r>
+        <w:t>Webmagic-sample :</w:t>
+      </w:r>
+    </w:p>
+    <w:p>
+      <w:r>
+        <w:t>us.codecraft.webmagic : min = 1 ; max = 2</w:t>
       </w:r>
       <w:r>
         <w:t>0</w:t>
@@ -4931,66 +4784,36 @@
     </w:p>
     <w:p/>
     <w:p>
-      <w:proofErr w:type="spellStart"/>
-      <w:r>
-        <w:t>Webmagic</w:t>
-      </w:r>
-      <w:proofErr w:type="spellEnd"/>
-      <w:r>
-        <w:t>-saxon :</w:t>
-      </w:r>
-    </w:p>
-    <w:p>
-      <w:proofErr w:type="spellStart"/>
-      <w:r>
-        <w:t>us.codecraft.webmagic.selector</w:t>
-      </w:r>
-      <w:proofErr w:type="spellEnd"/>
-      <w:r>
-        <w:t> : min = 2 ; max = 2 ; moyenne = 2 ; total = 2</w:t>
+      <w:r>
+        <w:t>Webmagic-saxon :</w:t>
+      </w:r>
+    </w:p>
+    <w:p>
+      <w:r>
+        <w:t>us.codecraft.webmagic.selector : min = 2 ; max = 2 ; moyenne = 2 ; total = 2</w:t>
       </w:r>
     </w:p>
     <w:p/>
     <w:p>
-      <w:proofErr w:type="spellStart"/>
-      <w:r>
-        <w:t>Webmagic-scipts</w:t>
-      </w:r>
-      <w:proofErr w:type="spellEnd"/>
-      <w:r>
-        <w:t> :</w:t>
-      </w:r>
-    </w:p>
-    <w:p>
-      <w:proofErr w:type="spellStart"/>
-      <w:r>
-        <w:t>us.codecraft.webmagic.scripts</w:t>
-      </w:r>
-      <w:proofErr w:type="spellEnd"/>
-      <w:r>
-        <w:t> : min = 6 ; max = 6 ; moyenne = 6 ; total = 6</w:t>
+      <w:r>
+        <w:t>Webmagic-scipts :</w:t>
+      </w:r>
+    </w:p>
+    <w:p>
+      <w:r>
+        <w:t>us.codecraft.webmagic.scripts : min = 6 ; max = 6 ; moyenne = 6 ; total = 6</w:t>
       </w:r>
     </w:p>
     <w:p/>
     <w:p>
-      <w:proofErr w:type="spellStart"/>
-      <w:r>
-        <w:t>Webmagic-selenium</w:t>
-      </w:r>
-      <w:proofErr w:type="spellEnd"/>
-      <w:r>
-        <w:t> :</w:t>
-      </w:r>
-    </w:p>
-    <w:p>
-      <w:proofErr w:type="spellStart"/>
+      <w:r>
+        <w:t>Webmagic-selenium :</w:t>
+      </w:r>
+    </w:p>
+    <w:p>
       <w:r>
         <w:lastRenderedPageBreak/>
-        <w:t>us.codecraft.webmagic.downloader.selenium</w:t>
-      </w:r>
-      <w:proofErr w:type="spellEnd"/>
-      <w:r>
-        <w:t> : min = 2 ; max = 2 ; moyenne = 2 ; total = 2</w:t>
+        <w:t>us.codecraft.webmagic.downloader.selenium : min = 2 ; max = 2 ; moyenne = 2 ; total = 2</w:t>
       </w:r>
     </w:p>
     <w:p/>
@@ -5016,35 +4839,11 @@
     <w:p/>
     <w:p>
       <w:r>
-        <w:t xml:space="preserve">Est-ce que des paquetages </w:t>
-      </w:r>
-      <w:proofErr w:type="gramStart"/>
-      <w:r>
-        <w:t>non feuilles</w:t>
-      </w:r>
-      <w:proofErr w:type="gramEnd"/>
-      <w:r>
-        <w:t xml:space="preserve"> contiennent des classes ? </w:t>
+        <w:t xml:space="preserve">Est-ce que des paquetages non feuilles contiennent des classes ? </w:t>
       </w:r>
       <w:r>
         <w:br/>
-        <w:t>Oui (</w:t>
-      </w:r>
-      <w:proofErr w:type="spellStart"/>
-      <w:r>
-        <w:t>Webmagic-core</w:t>
-      </w:r>
-      <w:proofErr w:type="spellEnd"/>
-      <w:r>
-        <w:t xml:space="preserve"> et </w:t>
-      </w:r>
-      <w:proofErr w:type="spellStart"/>
-      <w:r>
-        <w:t>Webmagic</w:t>
-      </w:r>
-      <w:proofErr w:type="spellEnd"/>
-      <w:r>
-        <w:t>-parent)</w:t>
+        <w:t>Oui (Webmagic-core et Webmagic-parent)</w:t>
       </w:r>
     </w:p>
     <w:p>
@@ -5057,15 +4856,7 @@
     </w:p>
     <w:p>
       <w:r>
-        <w:t xml:space="preserve">C’est le cas uniquement dans </w:t>
-      </w:r>
-      <w:proofErr w:type="spellStart"/>
-      <w:r>
-        <w:t>Webmagic-core</w:t>
-      </w:r>
-      <w:proofErr w:type="spellEnd"/>
-      <w:r>
-        <w:t>.</w:t>
+        <w:t>C’est le cas uniquement dans Webmagic-core.</w:t>
       </w:r>
     </w:p>
     <w:p/>
@@ -5107,42 +4898,238 @@
     </w:p>
     <w:p/>
     <w:p>
-      <w:proofErr w:type="spellStart"/>
-      <w:r>
-        <w:t>Webmagic-core</w:t>
-      </w:r>
-      <w:proofErr w:type="spellEnd"/>
+      <w:r>
+        <w:t>Webmagic-core :</w:t>
+      </w:r>
+    </w:p>
+    <w:p>
+      <w:r>
+        <w:t>Profondeur de l’arbre d’héritage </w:t>
+      </w:r>
+      <w:r>
+        <w:t xml:space="preserve">(DIT) </w:t>
+      </w:r>
+      <w:r>
+        <w:t>:</w:t>
+      </w:r>
+      <w:r>
+        <w:t xml:space="preserve"> max :</w:t>
+      </w:r>
+      <w:r>
+        <w:t xml:space="preserve"> </w:t>
+      </w:r>
+      <w:r>
+        <w:t>3</w:t>
+      </w:r>
+      <w:r>
+        <w:t> ; moyenne :</w:t>
+      </w:r>
+      <w:r>
+        <w:t xml:space="preserve"> </w:t>
+      </w:r>
+      <w:r>
+        <w:t>1</w:t>
+      </w:r>
+    </w:p>
+    <w:p>
+      <w:r>
+        <w:t>Nombre d’enfants par classes </w:t>
+      </w:r>
+      <w:r>
+        <w:t xml:space="preserve">(NOT) </w:t>
+      </w:r>
+      <w:r>
+        <w:t>:</w:t>
+      </w:r>
+      <w:r>
+        <w:t xml:space="preserve"> </w:t>
+      </w:r>
+      <w:r>
+        <w:t xml:space="preserve">min = 1 ; max = </w:t>
+      </w:r>
+      <w:r>
+        <w:t>7</w:t>
+      </w:r>
+      <w:r>
+        <w:t xml:space="preserve"> ; moyenne = </w:t>
+      </w:r>
+      <w:r>
+        <w:t>0.5</w:t>
+      </w:r>
+      <w:r>
+        <w:t xml:space="preserve"> ; total = </w:t>
+      </w:r>
+      <w:r>
+        <w:t>46</w:t>
+      </w:r>
+    </w:p>
+    <w:p/>
+    <w:p>
+      <w:r>
+        <w:t>Webmagic-</w:t>
+      </w:r>
+      <w:r>
+        <w:t>extension</w:t>
+      </w:r>
+      <w:r>
+        <w:t xml:space="preserve"> : </w:t>
+      </w:r>
+    </w:p>
+    <w:p>
+      <w:r>
+        <w:t xml:space="preserve">Profondeur de l’arbre d’héritage (DIT) </w:t>
+      </w:r>
+      <w:r>
+        <w:t>:</w:t>
+      </w:r>
+      <w:r>
+        <w:t xml:space="preserve"> </w:t>
+      </w:r>
+      <w:r>
+        <w:t>min : 1 ; max :</w:t>
+      </w:r>
+      <w:r>
+        <w:t xml:space="preserve"> </w:t>
+      </w:r>
+      <w:r>
+        <w:t>3</w:t>
+      </w:r>
+      <w:r>
+        <w:t> ; moyenne :</w:t>
+      </w:r>
+      <w:r>
+        <w:t xml:space="preserve"> </w:t>
+      </w:r>
+      <w:r>
+        <w:t>1.</w:t>
+      </w:r>
+      <w:r>
+        <w:t>2</w:t>
+      </w:r>
+    </w:p>
+    <w:p>
+      <w:r>
+        <w:t>Nombre d’enfants par classes </w:t>
+      </w:r>
+      <w:r>
+        <w:t xml:space="preserve">NOT) </w:t>
+      </w:r>
+      <w:r>
+        <w:t xml:space="preserve">: </w:t>
+      </w:r>
+      <w:r>
+        <w:t xml:space="preserve">min = 1 ; max = </w:t>
+      </w:r>
+      <w:r>
+        <w:t>8</w:t>
+      </w:r>
+      <w:r>
+        <w:t xml:space="preserve"> ; moyenne = </w:t>
+      </w:r>
+      <w:r>
+        <w:t>0.4</w:t>
+      </w:r>
+      <w:r>
+        <w:t xml:space="preserve"> ; total =</w:t>
+      </w:r>
+      <w:r>
+        <w:t xml:space="preserve"> 34</w:t>
+      </w:r>
+    </w:p>
+    <w:p/>
+    <w:p>
+      <w:r>
+        <w:t xml:space="preserve">Webmagic-sample : </w:t>
+      </w:r>
+    </w:p>
+    <w:p>
+      <w:r>
+        <w:t xml:space="preserve">Profondeur de l’arbre d’héritage (DIT) </w:t>
+      </w:r>
+      <w:r>
+        <w:t>:</w:t>
+      </w:r>
+      <w:r>
+        <w:t xml:space="preserve"> </w:t>
+      </w:r>
+      <w:r>
+        <w:t>min : 1 ; max :</w:t>
+      </w:r>
+      <w:r>
+        <w:t xml:space="preserve"> </w:t>
+      </w:r>
+      <w:r>
+        <w:t>3</w:t>
+      </w:r>
+      <w:r>
+        <w:t> ; moyenne :</w:t>
+      </w:r>
+      <w:r>
+        <w:t xml:space="preserve"> 1,</w:t>
+      </w:r>
+      <w:r>
+        <w:t>1</w:t>
+      </w:r>
+    </w:p>
+    <w:p>
+      <w:r>
+        <w:t>Nombre d’enfants par classes </w:t>
+      </w:r>
+      <w:r>
+        <w:t xml:space="preserve">NOT) </w:t>
+      </w:r>
+      <w:r>
+        <w:t xml:space="preserve">: </w:t>
+      </w:r>
+      <w:r>
+        <w:t xml:space="preserve">min = 1 ; max = </w:t>
+      </w:r>
+      <w:r>
+        <w:t>1</w:t>
+      </w:r>
+      <w:r>
+        <w:t> ; moyenne = 1</w:t>
+      </w:r>
+      <w:r>
+        <w:t> ; total =</w:t>
+      </w:r>
+      <w:r>
+        <w:t xml:space="preserve"> 1</w:t>
+      </w:r>
+    </w:p>
+    <w:p/>
+    <w:p>
+      <w:r>
+        <w:t xml:space="preserve">Webmagic-saxon : </w:t>
+      </w:r>
+    </w:p>
+    <w:p>
+      <w:r>
+        <w:t>Profondeur de l’arbre d’héritage (DIT)</w:t>
+      </w:r>
       <w:r>
         <w:t> :</w:t>
       </w:r>
-    </w:p>
-    <w:p>
-      <w:r>
-        <w:t>Profondeur de l’arbre d’héritage </w:t>
-      </w:r>
-      <w:r>
-        <w:t xml:space="preserve">(DIT) </w:t>
-      </w:r>
-      <w:r>
-        <w:t>:</w:t>
-      </w:r>
-      <w:r>
-        <w:t xml:space="preserve"> max :</w:t>
-      </w:r>
       <w:r>
         <w:t xml:space="preserve"> </w:t>
       </w:r>
       <w:r>
-        <w:t>3</w:t>
-      </w:r>
-      <w:r>
-        <w:t> ; moyenne :</w:t>
+        <w:t>min : 1 ; max : </w:t>
+      </w:r>
+      <w:r>
+        <w:t>2</w:t>
       </w:r>
       <w:r>
         <w:t xml:space="preserve"> </w:t>
       </w:r>
       <w:r>
-        <w:t>1</w:t>
+        <w:t>; moyenne :</w:t>
+      </w:r>
+      <w:r>
+        <w:t xml:space="preserve"> </w:t>
+      </w:r>
+      <w:r>
+        <w:t>1.2</w:t>
       </w:r>
     </w:p>
     <w:p>
@@ -5150,321 +5137,95 @@
         <w:t>Nombre d’enfants par classes </w:t>
       </w:r>
       <w:r>
-        <w:t xml:space="preserve">(NOT) </w:t>
-      </w:r>
-      <w:r>
-        <w:t>:</w:t>
+        <w:t xml:space="preserve">NOT) </w:t>
+      </w:r>
+      <w:r>
+        <w:t xml:space="preserve">: </w:t>
+      </w:r>
+      <w:r>
+        <w:t xml:space="preserve">min = </w:t>
+      </w:r>
+      <w:r>
+        <w:t>0</w:t>
+      </w:r>
+      <w:r>
+        <w:t xml:space="preserve"> ; max = </w:t>
+      </w:r>
+      <w:r>
+        <w:t>0</w:t>
+      </w:r>
+      <w:r>
+        <w:t xml:space="preserve"> ; moyenne = </w:t>
+      </w:r>
+      <w:r>
+        <w:t>0</w:t>
+      </w:r>
+      <w:r>
+        <w:t> </w:t>
+      </w:r>
+      <w:r>
+        <w:t>; total =</w:t>
+      </w:r>
+      <w:r>
+        <w:t xml:space="preserve"> 0</w:t>
+      </w:r>
+    </w:p>
+    <w:p/>
+    <w:p>
+      <w:r>
+        <w:t xml:space="preserve">Webmagic-scipts : </w:t>
+      </w:r>
+    </w:p>
+    <w:p>
+      <w:r>
+        <w:t>Profondeur de l’arbre d’héritage (DIT) :</w:t>
       </w:r>
       <w:r>
         <w:t xml:space="preserve"> </w:t>
       </w:r>
       <w:r>
-        <w:t xml:space="preserve">min = 1 ; max = </w:t>
-      </w:r>
-      <w:r>
-        <w:t>7</w:t>
+        <w:t>min : 1 ; max : 2 ; moyenne : 1.5</w:t>
+      </w:r>
+    </w:p>
+    <w:p>
+      <w:r>
+        <w:t>Nombre d’enfants par classes </w:t>
+      </w:r>
+      <w:r>
+        <w:t xml:space="preserve">NOT) </w:t>
+      </w:r>
+      <w:r>
+        <w:t xml:space="preserve">: </w:t>
+      </w:r>
+      <w:r>
+        <w:t xml:space="preserve">min = </w:t>
+      </w:r>
+      <w:r>
+        <w:t>0</w:t>
+      </w:r>
+      <w:r>
+        <w:t xml:space="preserve"> ; max = </w:t>
+      </w:r>
+      <w:r>
+        <w:t>0</w:t>
       </w:r>
       <w:r>
         <w:t xml:space="preserve"> ; moyenne = </w:t>
       </w:r>
       <w:r>
-        <w:t>0.5</w:t>
-      </w:r>
-      <w:r>
-        <w:t xml:space="preserve"> ; total = </w:t>
-      </w:r>
-      <w:r>
-        <w:t>46</w:t>
+        <w:t>0</w:t>
+      </w:r>
+      <w:r>
+        <w:t> </w:t>
+      </w:r>
+      <w:r>
+        <w:t>; total = 0</w:t>
       </w:r>
     </w:p>
     <w:p/>
     <w:p>
-      <w:proofErr w:type="spellStart"/>
-      <w:r>
-        <w:t>Webmagic</w:t>
-      </w:r>
-      <w:proofErr w:type="spellEnd"/>
-      <w:r>
-        <w:t>-</w:t>
-      </w:r>
-      <w:r>
-        <w:t>extension</w:t>
-      </w:r>
-      <w:r>
-        <w:t xml:space="preserve"> : </w:t>
-      </w:r>
-    </w:p>
-    <w:p>
-      <w:r>
-        <w:t xml:space="preserve">Profondeur de l’arbre d’héritage (DIT) </w:t>
-      </w:r>
-      <w:r>
-        <w:t>:</w:t>
-      </w:r>
-      <w:r>
-        <w:t xml:space="preserve"> </w:t>
-      </w:r>
-      <w:r>
-        <w:t>min : 1 ; max :</w:t>
-      </w:r>
-      <w:r>
-        <w:t xml:space="preserve"> </w:t>
-      </w:r>
-      <w:r>
-        <w:t>3</w:t>
-      </w:r>
-      <w:r>
-        <w:t> ; moyenne :</w:t>
-      </w:r>
-      <w:r>
-        <w:t xml:space="preserve"> </w:t>
-      </w:r>
-      <w:r>
-        <w:t>1.</w:t>
-      </w:r>
-      <w:r>
-        <w:t>2</w:t>
-      </w:r>
-    </w:p>
-    <w:p>
-      <w:r>
-        <w:t>Nombre d’enfants par classes </w:t>
-      </w:r>
-      <w:r>
-        <w:t xml:space="preserve">NOT) </w:t>
-      </w:r>
-      <w:r>
-        <w:t xml:space="preserve">: </w:t>
-      </w:r>
-      <w:r>
-        <w:t xml:space="preserve">min = 1 ; max = </w:t>
-      </w:r>
-      <w:r>
-        <w:t>8</w:t>
-      </w:r>
-      <w:r>
-        <w:t xml:space="preserve"> ; moyenne = </w:t>
-      </w:r>
-      <w:r>
-        <w:t>0.4</w:t>
-      </w:r>
-      <w:r>
-        <w:t xml:space="preserve"> ; total =</w:t>
-      </w:r>
-      <w:r>
-        <w:t xml:space="preserve"> 34</w:t>
-      </w:r>
-    </w:p>
-    <w:p/>
-    <w:p>
-      <w:proofErr w:type="spellStart"/>
-      <w:r>
-        <w:t>Webmagic-sample</w:t>
-      </w:r>
-      <w:proofErr w:type="spellEnd"/>
-      <w:r>
-        <w:t xml:space="preserve"> : </w:t>
-      </w:r>
-    </w:p>
-    <w:p>
-      <w:r>
-        <w:t xml:space="preserve">Profondeur de l’arbre d’héritage (DIT) </w:t>
-      </w:r>
-      <w:r>
-        <w:t>:</w:t>
-      </w:r>
-      <w:r>
-        <w:t xml:space="preserve"> </w:t>
-      </w:r>
-      <w:r>
-        <w:t>min : 1 ; max :</w:t>
-      </w:r>
-      <w:r>
-        <w:t xml:space="preserve"> </w:t>
-      </w:r>
-      <w:r>
-        <w:t>3</w:t>
-      </w:r>
-      <w:r>
-        <w:t> ; moyenne :</w:t>
-      </w:r>
-      <w:r>
-        <w:t xml:space="preserve"> 1,</w:t>
-      </w:r>
-      <w:r>
-        <w:t>1</w:t>
-      </w:r>
-    </w:p>
-    <w:p>
-      <w:r>
-        <w:t>Nombre d’enfants par classes </w:t>
-      </w:r>
-      <w:r>
-        <w:t xml:space="preserve">NOT) </w:t>
-      </w:r>
-      <w:r>
-        <w:t xml:space="preserve">: </w:t>
-      </w:r>
-      <w:r>
-        <w:t xml:space="preserve">min = 1 ; max = </w:t>
-      </w:r>
-      <w:r>
-        <w:t>1</w:t>
-      </w:r>
-      <w:r>
-        <w:t> ; moyenne = 1</w:t>
-      </w:r>
-      <w:r>
-        <w:t> ; total =</w:t>
-      </w:r>
-      <w:r>
-        <w:t xml:space="preserve"> 1</w:t>
-      </w:r>
-    </w:p>
-    <w:p/>
-    <w:p>
-      <w:proofErr w:type="spellStart"/>
-      <w:r>
-        <w:t>Webmagic</w:t>
-      </w:r>
-      <w:proofErr w:type="spellEnd"/>
-      <w:r>
-        <w:t xml:space="preserve">-saxon : </w:t>
-      </w:r>
-    </w:p>
-    <w:p>
-      <w:r>
-        <w:t>Profondeur de l’arbre d’héritage (DIT)</w:t>
-      </w:r>
-      <w:r>
-        <w:t> :</w:t>
-      </w:r>
-      <w:r>
-        <w:t xml:space="preserve"> </w:t>
-      </w:r>
-      <w:r>
-        <w:t>min : 1 ; max : </w:t>
-      </w:r>
-      <w:r>
-        <w:t>2</w:t>
-      </w:r>
-      <w:r>
-        <w:t xml:space="preserve"> </w:t>
-      </w:r>
-      <w:r>
-        <w:t>; moyenne :</w:t>
-      </w:r>
-      <w:r>
-        <w:t xml:space="preserve"> </w:t>
-      </w:r>
-      <w:r>
-        <w:t>1.2</w:t>
-      </w:r>
-    </w:p>
-    <w:p>
-      <w:r>
-        <w:t>Nombre d’enfants par classes </w:t>
-      </w:r>
-      <w:r>
-        <w:t xml:space="preserve">NOT) </w:t>
-      </w:r>
-      <w:r>
-        <w:t xml:space="preserve">: </w:t>
-      </w:r>
-      <w:r>
-        <w:t xml:space="preserve">min = </w:t>
-      </w:r>
-      <w:r>
-        <w:t>0</w:t>
-      </w:r>
-      <w:r>
-        <w:t xml:space="preserve"> ; max = </w:t>
-      </w:r>
-      <w:r>
-        <w:t>0</w:t>
-      </w:r>
-      <w:r>
-        <w:t xml:space="preserve"> ; moyenne = </w:t>
-      </w:r>
-      <w:r>
-        <w:t>0</w:t>
-      </w:r>
-      <w:r>
-        <w:t> </w:t>
-      </w:r>
-      <w:r>
-        <w:t>; total =</w:t>
-      </w:r>
-      <w:r>
-        <w:t xml:space="preserve"> 0</w:t>
-      </w:r>
-    </w:p>
-    <w:p/>
-    <w:p>
-      <w:proofErr w:type="spellStart"/>
-      <w:r>
-        <w:t>Webmagic-scipts</w:t>
-      </w:r>
-      <w:proofErr w:type="spellEnd"/>
-      <w:r>
-        <w:t xml:space="preserve"> : </w:t>
-      </w:r>
-    </w:p>
-    <w:p>
-      <w:r>
-        <w:t>Profondeur de l’arbre d’héritage (DIT) :</w:t>
-      </w:r>
-      <w:r>
-        <w:t xml:space="preserve"> </w:t>
-      </w:r>
-      <w:r>
-        <w:t>min : 1 ; max : 2 ; moyenne : 1.5</w:t>
-      </w:r>
-    </w:p>
-    <w:p>
-      <w:r>
-        <w:t>Nombre d’enfants par classes </w:t>
-      </w:r>
-      <w:r>
-        <w:t xml:space="preserve">NOT) </w:t>
-      </w:r>
-      <w:r>
-        <w:t xml:space="preserve">: </w:t>
-      </w:r>
-      <w:r>
-        <w:t xml:space="preserve">min = </w:t>
-      </w:r>
-      <w:r>
-        <w:t>0</w:t>
-      </w:r>
-      <w:r>
-        <w:t xml:space="preserve"> ; max = </w:t>
-      </w:r>
-      <w:r>
-        <w:t>0</w:t>
-      </w:r>
-      <w:r>
-        <w:t xml:space="preserve"> ; moyenne = </w:t>
-      </w:r>
-      <w:r>
-        <w:t>0</w:t>
-      </w:r>
-      <w:r>
-        <w:t> </w:t>
-      </w:r>
-      <w:r>
-        <w:t>; total = 0</w:t>
-      </w:r>
-    </w:p>
-    <w:p/>
-    <w:p>
-      <w:proofErr w:type="spellStart"/>
-      <w:r>
-        <w:t>Webmagic-selenium</w:t>
-      </w:r>
-      <w:proofErr w:type="spellEnd"/>
-      <w:r>
-        <w:t xml:space="preserve"> : </w:t>
+      <w:r>
+        <w:t xml:space="preserve">Webmagic-selenium : </w:t>
       </w:r>
     </w:p>
     <w:p>
@@ -5642,13 +5403,8 @@
     </w:p>
     <w:p/>
     <w:p>
-      <w:proofErr w:type="spellStart"/>
-      <w:r>
-        <w:t>Webmagic-core</w:t>
-      </w:r>
-      <w:proofErr w:type="spellEnd"/>
-      <w:r>
-        <w:t> :</w:t>
+      <w:r>
+        <w:t>Webmagic-core :</w:t>
       </w:r>
     </w:p>
     <w:p>
@@ -5663,13 +5419,8 @@
     </w:p>
     <w:p/>
     <w:p>
-      <w:proofErr w:type="spellStart"/>
-      <w:r>
-        <w:t>Webmagic</w:t>
-      </w:r>
-      <w:proofErr w:type="spellEnd"/>
-      <w:r>
-        <w:t xml:space="preserve">-extension : </w:t>
+      <w:r>
+        <w:t xml:space="preserve">Webmagic-extension : </w:t>
       </w:r>
     </w:p>
     <w:p>
@@ -5714,13 +5465,8 @@
     </w:p>
     <w:p/>
     <w:p>
-      <w:proofErr w:type="spellStart"/>
-      <w:r>
-        <w:t>Webmagic-sample</w:t>
-      </w:r>
-      <w:proofErr w:type="spellEnd"/>
-      <w:r>
-        <w:t xml:space="preserve"> : </w:t>
+      <w:r>
+        <w:t xml:space="preserve">Webmagic-sample : </w:t>
       </w:r>
     </w:p>
     <w:p>
@@ -5765,13 +5511,8 @@
     </w:p>
     <w:p/>
     <w:p>
-      <w:proofErr w:type="spellStart"/>
-      <w:r>
-        <w:t>Webmagic</w:t>
-      </w:r>
-      <w:proofErr w:type="spellEnd"/>
-      <w:r>
-        <w:t xml:space="preserve">-saxon : </w:t>
+      <w:r>
+        <w:t xml:space="preserve">Webmagic-saxon : </w:t>
       </w:r>
     </w:p>
     <w:p>
@@ -5816,13 +5557,8 @@
     </w:p>
     <w:p/>
     <w:p>
-      <w:proofErr w:type="spellStart"/>
-      <w:r>
-        <w:t>Webmagic-scipts</w:t>
-      </w:r>
-      <w:proofErr w:type="spellEnd"/>
-      <w:r>
-        <w:t xml:space="preserve"> : </w:t>
+      <w:r>
+        <w:t xml:space="preserve">Webmagic-scipts : </w:t>
       </w:r>
     </w:p>
     <w:p>
@@ -5837,13 +5573,8 @@
     </w:p>
     <w:p/>
     <w:p>
-      <w:proofErr w:type="spellStart"/>
-      <w:r>
-        <w:t>Webmagic-selenium</w:t>
-      </w:r>
-      <w:proofErr w:type="spellEnd"/>
-      <w:r>
-        <w:t xml:space="preserve"> : </w:t>
+      <w:r>
+        <w:t xml:space="preserve">Webmagic-selenium : </w:t>
       </w:r>
     </w:p>
     <w:p>
@@ -5866,26 +5597,13 @@
     </w:p>
     <w:p>
       <w:r>
-        <w:t xml:space="preserve">Nous ne sommes pas sûr de l'utilité de cette métrique en Java car elle pénalise l'utilisation correcte des getters et des setters en tant que seules méthodes qui accèdent directement à un attribut et les autres méthodes utilisant les méthodes </w:t>
-      </w:r>
-      <w:proofErr w:type="spellStart"/>
-      <w:r>
-        <w:t>gettter</w:t>
-      </w:r>
-      <w:proofErr w:type="spellEnd"/>
-      <w:r>
-        <w:t>/setter.</w:t>
+        <w:t>Nous ne sommes pas sûr de l'utilité de cette métrique en Java car elle pénalise l'utilisation correcte des getters et des setters en tant que seules méthodes qui accèdent directement à un attribut et les autres méthodes utilisant les méthodes gettter/setter.</w:t>
       </w:r>
     </w:p>
     <w:p/>
     <w:p>
-      <w:proofErr w:type="spellStart"/>
-      <w:r>
-        <w:t>Webmagic-core</w:t>
-      </w:r>
-      <w:proofErr w:type="spellEnd"/>
-      <w:r>
-        <w:t> :</w:t>
+      <w:r>
+        <w:t>Webmagic-core :</w:t>
       </w:r>
     </w:p>
     <w:p>
@@ -5899,13 +5617,8 @@
     </w:p>
     <w:p/>
     <w:p>
-      <w:proofErr w:type="spellStart"/>
-      <w:r>
-        <w:t>Webmagic</w:t>
-      </w:r>
-      <w:proofErr w:type="spellEnd"/>
-      <w:r>
-        <w:t xml:space="preserve">-extension : </w:t>
+      <w:r>
+        <w:t xml:space="preserve">Webmagic-extension : </w:t>
       </w:r>
     </w:p>
     <w:p>
@@ -5918,13 +5631,8 @@
     </w:p>
     <w:p/>
     <w:p>
-      <w:proofErr w:type="spellStart"/>
-      <w:r>
-        <w:t>Webmagic-sample</w:t>
-      </w:r>
-      <w:proofErr w:type="spellEnd"/>
-      <w:r>
-        <w:t xml:space="preserve"> : </w:t>
+      <w:r>
+        <w:t xml:space="preserve">Webmagic-sample : </w:t>
       </w:r>
     </w:p>
     <w:p>
@@ -5943,13 +5651,8 @@
     </w:p>
     <w:p/>
     <w:p>
-      <w:proofErr w:type="spellStart"/>
-      <w:r>
-        <w:t>Webmagic</w:t>
-      </w:r>
-      <w:proofErr w:type="spellEnd"/>
-      <w:r>
-        <w:t xml:space="preserve">-saxon : </w:t>
+      <w:r>
+        <w:t xml:space="preserve">Webmagic-saxon : </w:t>
       </w:r>
     </w:p>
     <w:p>
@@ -5974,13 +5677,8 @@
     </w:p>
     <w:p/>
     <w:p>
-      <w:proofErr w:type="spellStart"/>
-      <w:r>
-        <w:t>Webmagic-scipts</w:t>
-      </w:r>
-      <w:proofErr w:type="spellEnd"/>
-      <w:r>
-        <w:t xml:space="preserve"> : </w:t>
+      <w:r>
+        <w:t xml:space="preserve">Webmagic-scipts : </w:t>
       </w:r>
     </w:p>
     <w:p>
@@ -5990,13 +5688,8 @@
     </w:p>
     <w:p/>
     <w:p>
-      <w:proofErr w:type="spellStart"/>
-      <w:r>
-        <w:t>Webmagic-selenium</w:t>
-      </w:r>
-      <w:proofErr w:type="spellEnd"/>
-      <w:r>
-        <w:t xml:space="preserve"> : </w:t>
+      <w:r>
+        <w:t xml:space="preserve">Webmagic-selenium : </w:t>
       </w:r>
     </w:p>
     <w:p>
@@ -6005,6 +5698,556 @@
       </w:r>
     </w:p>
     <w:p/>
+    <w:p>
+      <w:pPr>
+        <w:pStyle w:val="Titre1"/>
+        <w:numPr>
+          <w:ilvl w:val="0"/>
+          <w:numId w:val="1"/>
+        </w:numPr>
+      </w:pPr>
+      <w:r>
+        <w:t>Analyse approfondie</w:t>
+      </w:r>
+    </w:p>
+    <w:p>
+      <w:pPr>
+        <w:pStyle w:val="Titre2"/>
+        <w:numPr>
+          <w:ilvl w:val="0"/>
+          <w:numId w:val="9"/>
+        </w:numPr>
+      </w:pPr>
+      <w:r>
+        <w:t>Tests</w:t>
+      </w:r>
+    </w:p>
+    <w:p>
+      <w:pPr>
+        <w:rPr>
+          <w:lang w:eastAsia="en-US"/>
+        </w:rPr>
+      </w:pPr>
+    </w:p>
+    <w:p>
+      <w:pPr>
+        <w:rPr>
+          <w:lang w:eastAsia="en-US"/>
+        </w:rPr>
+      </w:pPr>
+      <w:r>
+        <w:rPr>
+          <w:lang w:eastAsia="en-US"/>
+        </w:rPr>
+        <w:t xml:space="preserve">Nombre de </w:t>
+      </w:r>
+      <w:r>
+        <w:rPr>
+          <w:lang w:eastAsia="en-US"/>
+        </w:rPr>
+        <w:t xml:space="preserve">classes de </w:t>
+      </w:r>
+      <w:r>
+        <w:rPr>
+          <w:lang w:eastAsia="en-US"/>
+        </w:rPr>
+        <w:t>tests :</w:t>
+      </w:r>
+    </w:p>
+    <w:p>
+      <w:pPr>
+        <w:jc w:val="both"/>
+      </w:pPr>
+      <w:r>
+        <w:t xml:space="preserve">Webmagic-core : max = </w:t>
+      </w:r>
+      <w:r>
+        <w:t>6</w:t>
+      </w:r>
+      <w:r>
+        <w:t xml:space="preserve"> ; total = </w:t>
+      </w:r>
+      <w:r>
+        <w:t>25</w:t>
+      </w:r>
+      <w:r>
+        <w:t xml:space="preserve"> ; moyenne = </w:t>
+      </w:r>
+      <w:r>
+        <w:t>3</w:t>
+      </w:r>
+    </w:p>
+    <w:p>
+      <w:pPr>
+        <w:jc w:val="both"/>
+      </w:pPr>
+      <w:r>
+        <w:t xml:space="preserve">Webmagic-extension : max = </w:t>
+      </w:r>
+      <w:r>
+        <w:t>13</w:t>
+      </w:r>
+      <w:r>
+        <w:t xml:space="preserve"> ; total = </w:t>
+      </w:r>
+      <w:r>
+        <w:t>77</w:t>
+      </w:r>
+      <w:r>
+        <w:t xml:space="preserve"> ; moyenne = </w:t>
+      </w:r>
+      <w:r>
+        <w:t>6</w:t>
+      </w:r>
+    </w:p>
+    <w:p>
+      <w:pPr>
+        <w:jc w:val="both"/>
+      </w:pPr>
+      <w:r>
+        <w:t xml:space="preserve">Webmagic-samples : max = </w:t>
+      </w:r>
+      <w:r>
+        <w:t>1</w:t>
+      </w:r>
+      <w:r>
+        <w:t xml:space="preserve"> ; total = </w:t>
+      </w:r>
+      <w:r>
+        <w:t>4</w:t>
+      </w:r>
+      <w:r>
+        <w:t xml:space="preserve"> ; moyenne = </w:t>
+      </w:r>
+      <w:r>
+        <w:t>1</w:t>
+      </w:r>
+    </w:p>
+    <w:p>
+      <w:pPr>
+        <w:jc w:val="both"/>
+      </w:pPr>
+      <w:r>
+        <w:t xml:space="preserve">Webmagic-saxon : max = </w:t>
+      </w:r>
+      <w:r>
+        <w:t>1</w:t>
+      </w:r>
+      <w:r>
+        <w:t xml:space="preserve"> ; total = </w:t>
+      </w:r>
+      <w:r>
+        <w:t>1</w:t>
+      </w:r>
+      <w:r>
+        <w:t xml:space="preserve"> ; moyenne = </w:t>
+      </w:r>
+      <w:r>
+        <w:t>1</w:t>
+      </w:r>
+    </w:p>
+    <w:p>
+      <w:pPr>
+        <w:jc w:val="both"/>
+      </w:pPr>
+      <w:r>
+        <w:t xml:space="preserve">Webmagic-scripts : max = </w:t>
+      </w:r>
+      <w:r>
+        <w:t>1</w:t>
+      </w:r>
+      <w:r>
+        <w:t xml:space="preserve"> ; total = </w:t>
+      </w:r>
+      <w:r>
+        <w:t>1</w:t>
+      </w:r>
+      <w:r>
+        <w:t xml:space="preserve"> ; moyenne = </w:t>
+      </w:r>
+      <w:r>
+        <w:t>1</w:t>
+      </w:r>
+    </w:p>
+    <w:p>
+      <w:pPr>
+        <w:jc w:val="both"/>
+      </w:pPr>
+      <w:r>
+        <w:t xml:space="preserve">Webmagic-selenium : max = </w:t>
+      </w:r>
+      <w:r>
+        <w:t>2</w:t>
+      </w:r>
+      <w:r>
+        <w:t xml:space="preserve"> ; total = </w:t>
+      </w:r>
+      <w:r>
+        <w:t>5</w:t>
+      </w:r>
+      <w:r>
+        <w:t xml:space="preserve"> ; moyenne = </w:t>
+      </w:r>
+      <w:r>
+        <w:t>2</w:t>
+      </w:r>
+    </w:p>
+    <w:p>
+      <w:pPr>
+        <w:jc w:val="both"/>
+        <w:rPr>
+          <w:rFonts w:asciiTheme="minorHAnsi" w:eastAsiaTheme="minorHAnsi" w:hAnsiTheme="minorHAnsi" w:cstheme="minorBidi"/>
+        </w:rPr>
+      </w:pPr>
+      <w:r>
+        <w:t xml:space="preserve">Total : </w:t>
+      </w:r>
+      <w:r>
+        <w:t>113</w:t>
+      </w:r>
+    </w:p>
+    <w:p>
+      <w:pPr>
+        <w:rPr>
+          <w:lang w:eastAsia="en-US"/>
+        </w:rPr>
+      </w:pPr>
+    </w:p>
+    <w:p>
+      <w:pPr>
+        <w:rPr>
+          <w:lang w:eastAsia="en-US"/>
+        </w:rPr>
+      </w:pPr>
+      <w:r>
+        <w:rPr>
+          <w:lang w:eastAsia="en-US"/>
+        </w:rPr>
+        <w:t xml:space="preserve">Nombre de </w:t>
+      </w:r>
+      <w:r>
+        <w:rPr>
+          <w:lang w:eastAsia="en-US"/>
+        </w:rPr>
+        <w:t>méthodes</w:t>
+      </w:r>
+      <w:r>
+        <w:rPr>
+          <w:lang w:eastAsia="en-US"/>
+        </w:rPr>
+        <w:t xml:space="preserve"> de tests :</w:t>
+      </w:r>
+    </w:p>
+    <w:p>
+      <w:pPr>
+        <w:jc w:val="both"/>
+      </w:pPr>
+      <w:r>
+        <w:t xml:space="preserve">Webmagic-core : </w:t>
+      </w:r>
+      <w:r>
+        <w:t xml:space="preserve">max = </w:t>
+      </w:r>
+      <w:r>
+        <w:t>15</w:t>
+      </w:r>
+      <w:r>
+        <w:t xml:space="preserve"> ; total = </w:t>
+      </w:r>
+      <w:r>
+        <w:t>58</w:t>
+      </w:r>
+      <w:r>
+        <w:t xml:space="preserve"> </w:t>
+      </w:r>
+      <w:r>
+        <w:t>; moyenne = 2</w:t>
+      </w:r>
+    </w:p>
+    <w:p>
+      <w:pPr>
+        <w:jc w:val="both"/>
+      </w:pPr>
+      <w:r>
+        <w:t xml:space="preserve">Webmagic-extension : </w:t>
+      </w:r>
+      <w:r>
+        <w:t xml:space="preserve">max = </w:t>
+      </w:r>
+      <w:r>
+        <w:t xml:space="preserve">10 </w:t>
+      </w:r>
+      <w:r>
+        <w:t xml:space="preserve">; total = </w:t>
+      </w:r>
+      <w:r>
+        <w:t>56</w:t>
+      </w:r>
+      <w:r>
+        <w:t xml:space="preserve"> ; moyenne = </w:t>
+      </w:r>
+      <w:r>
+        <w:t>1</w:t>
+      </w:r>
+    </w:p>
+    <w:p>
+      <w:pPr>
+        <w:jc w:val="both"/>
+      </w:pPr>
+      <w:r>
+        <w:t xml:space="preserve">Webmagic-samples : </w:t>
+      </w:r>
+      <w:r>
+        <w:t>max =</w:t>
+      </w:r>
+      <w:r>
+        <w:t>4</w:t>
+      </w:r>
+      <w:r>
+        <w:t xml:space="preserve"> ; total = </w:t>
+      </w:r>
+      <w:r>
+        <w:t>7</w:t>
+      </w:r>
+      <w:r>
+        <w:t> ; moyenne = 2</w:t>
+      </w:r>
+    </w:p>
+    <w:p>
+      <w:pPr>
+        <w:jc w:val="both"/>
+      </w:pPr>
+      <w:r>
+        <w:t xml:space="preserve">Webmagic-saxon : </w:t>
+      </w:r>
+      <w:r>
+        <w:t xml:space="preserve">max = </w:t>
+      </w:r>
+      <w:r>
+        <w:t>5</w:t>
+      </w:r>
+      <w:r>
+        <w:t xml:space="preserve"> ; total = </w:t>
+      </w:r>
+      <w:r>
+        <w:t>9</w:t>
+      </w:r>
+      <w:r>
+        <w:t xml:space="preserve"> </w:t>
+      </w:r>
+      <w:r>
+        <w:t xml:space="preserve">; moyenne = </w:t>
+      </w:r>
+      <w:r>
+        <w:t>4</w:t>
+      </w:r>
+    </w:p>
+    <w:p>
+      <w:pPr>
+        <w:jc w:val="both"/>
+      </w:pPr>
+      <w:r>
+        <w:t xml:space="preserve">Webmagic-scripts : </w:t>
+      </w:r>
+      <w:r>
+        <w:t xml:space="preserve">max = </w:t>
+      </w:r>
+      <w:r>
+        <w:t>3</w:t>
+      </w:r>
+      <w:r>
+        <w:t xml:space="preserve"> ; total = </w:t>
+      </w:r>
+      <w:r>
+        <w:t>3</w:t>
+      </w:r>
+      <w:r>
+        <w:t xml:space="preserve"> ; moyenne = </w:t>
+      </w:r>
+      <w:r>
+        <w:t>3</w:t>
+      </w:r>
+    </w:p>
+    <w:p>
+      <w:pPr>
+        <w:jc w:val="both"/>
+      </w:pPr>
+      <w:r>
+        <w:t xml:space="preserve">Webmagic-selenium : </w:t>
+      </w:r>
+      <w:r>
+        <w:t xml:space="preserve">max = 2 ; total = </w:t>
+      </w:r>
+      <w:r>
+        <w:t>8</w:t>
+      </w:r>
+      <w:r>
+        <w:t> ; moyenne = 2</w:t>
+      </w:r>
+    </w:p>
+    <w:p>
+      <w:pPr>
+        <w:jc w:val="both"/>
+        <w:rPr>
+          <w:rFonts w:asciiTheme="minorHAnsi" w:eastAsiaTheme="minorHAnsi" w:hAnsiTheme="minorHAnsi" w:cstheme="minorBidi"/>
+        </w:rPr>
+      </w:pPr>
+      <w:r>
+        <w:t xml:space="preserve">Total : </w:t>
+      </w:r>
+      <w:r>
+        <w:t>141</w:t>
+      </w:r>
+    </w:p>
+    <w:p>
+      <w:pPr>
+        <w:rPr>
+          <w:lang w:eastAsia="en-US"/>
+        </w:rPr>
+      </w:pPr>
+    </w:p>
+    <w:p>
+      <w:pPr>
+        <w:pStyle w:val="Paragraphedeliste"/>
+        <w:numPr>
+          <w:ilvl w:val="0"/>
+          <w:numId w:val="8"/>
+        </w:numPr>
+      </w:pPr>
+      <w:r>
+        <w:t>Que peut-on en d</w:t>
+      </w:r>
+      <w:r>
+        <w:t>é</w:t>
+      </w:r>
+      <w:r>
+        <w:t>duire sur la structuration des tests ?</w:t>
+      </w:r>
+    </w:p>
+    <w:p>
+      <w:pPr>
+        <w:rPr>
+          <w:lang w:eastAsia="en-US"/>
+        </w:rPr>
+      </w:pPr>
+      <w:r>
+        <w:rPr>
+          <w:lang w:eastAsia="en-US"/>
+        </w:rPr>
+        <w:t>(à compléter)</w:t>
+      </w:r>
+    </w:p>
+    <w:p>
+      <w:pPr>
+        <w:rPr>
+          <w:lang w:eastAsia="en-US"/>
+        </w:rPr>
+      </w:pPr>
+    </w:p>
+    <w:p>
+      <w:pPr>
+        <w:rPr>
+          <w:lang w:eastAsia="en-US"/>
+        </w:rPr>
+      </w:pPr>
+      <w:r>
+        <w:rPr>
+          <w:lang w:eastAsia="en-US"/>
+        </w:rPr>
+        <w:t>Pourcentage de code couvert par les tests :</w:t>
+      </w:r>
+    </w:p>
+    <w:p>
+      <w:pPr>
+        <w:rPr>
+          <w:lang w:eastAsia="en-US"/>
+        </w:rPr>
+      </w:pPr>
+    </w:p>
+    <w:p>
+      <w:pPr>
+        <w:rPr>
+          <w:lang w:eastAsia="en-US"/>
+        </w:rPr>
+      </w:pPr>
+    </w:p>
+    <w:p>
+      <w:pPr>
+        <w:jc w:val="both"/>
+      </w:pPr>
+      <w:r>
+        <w:t xml:space="preserve">Webmagic-core : </w:t>
+      </w:r>
+      <w:r>
+        <w:t>47 tests réussis ; 3 tests ignorés</w:t>
+      </w:r>
+    </w:p>
+    <w:p>
+      <w:pPr>
+        <w:jc w:val="both"/>
+      </w:pPr>
+      <w:r>
+        <w:t xml:space="preserve">Webmagic-extension : </w:t>
+      </w:r>
+      <w:r>
+        <w:t>0 test réussi</w:t>
+      </w:r>
+    </w:p>
+    <w:p>
+      <w:pPr>
+        <w:jc w:val="both"/>
+      </w:pPr>
+      <w:r>
+        <w:t xml:space="preserve">Webmagic-samples : </w:t>
+      </w:r>
+      <w:r>
+        <w:t>0 test réussi</w:t>
+      </w:r>
+    </w:p>
+    <w:p>
+      <w:pPr>
+        <w:jc w:val="both"/>
+      </w:pPr>
+      <w:r>
+        <w:t xml:space="preserve">Webmagic-saxon : </w:t>
+      </w:r>
+      <w:r>
+        <w:t>4 tests réussis ; 2 tests ignorés</w:t>
+      </w:r>
+    </w:p>
+    <w:p>
+      <w:pPr>
+        <w:jc w:val="both"/>
+      </w:pPr>
+      <w:r>
+        <w:t xml:space="preserve">Webmagic-scripts : </w:t>
+      </w:r>
+      <w:r>
+        <w:t>1 test ignoré</w:t>
+      </w:r>
+    </w:p>
+    <w:p>
+      <w:r>
+        <w:lastRenderedPageBreak/>
+        <w:t>Webmagic-selenium :</w:t>
+      </w:r>
+      <w:r>
+        <w:t xml:space="preserve"> 4 tests ignorés</w:t>
+      </w:r>
+    </w:p>
+    <w:p/>
+    <w:p>
+      <w:pPr>
+        <w:pStyle w:val="Titre2"/>
+        <w:numPr>
+          <w:ilvl w:val="0"/>
+          <w:numId w:val="9"/>
+        </w:numPr>
+      </w:pPr>
+      <w:r>
+        <w:t>Commentaires</w:t>
+      </w:r>
+    </w:p>
     <w:sectPr>
       <w:footerReference w:type="even" r:id="rId18"/>
       <w:footerReference w:type="default" r:id="rId19"/>
@@ -6575,6 +6818,95 @@
     </w:lvl>
   </w:abstractNum>
   <w:abstractNum w:abstractNumId="4" w15:restartNumberingAfterBreak="0">
+    <w:nsid w:val="4C2909E2"/>
+    <w:multiLevelType w:val="hybridMultilevel"/>
+    <w:tmpl w:val="509E50CE"/>
+    <w:lvl w:ilvl="0" w:tplc="040C0011">
+      <w:start w:val="1"/>
+      <w:numFmt w:val="decimal"/>
+      <w:lvlText w:val="%1)"/>
+      <w:lvlJc w:val="left"/>
+      <w:pPr>
+        <w:ind w:left="1068" w:hanging="360"/>
+      </w:pPr>
+      <w:rPr>
+        <w:rFonts w:hint="default"/>
+      </w:rPr>
+    </w:lvl>
+    <w:lvl w:ilvl="1" w:tplc="040C0019" w:tentative="1">
+      <w:start w:val="1"/>
+      <w:numFmt w:val="lowerLetter"/>
+      <w:lvlText w:val="%2."/>
+      <w:lvlJc w:val="left"/>
+      <w:pPr>
+        <w:ind w:left="1788" w:hanging="360"/>
+      </w:pPr>
+    </w:lvl>
+    <w:lvl w:ilvl="2" w:tplc="040C001B" w:tentative="1">
+      <w:start w:val="1"/>
+      <w:numFmt w:val="lowerRoman"/>
+      <w:lvlText w:val="%3."/>
+      <w:lvlJc w:val="right"/>
+      <w:pPr>
+        <w:ind w:left="2508" w:hanging="180"/>
+      </w:pPr>
+    </w:lvl>
+    <w:lvl w:ilvl="3" w:tplc="040C000F" w:tentative="1">
+      <w:start w:val="1"/>
+      <w:numFmt w:val="decimal"/>
+      <w:lvlText w:val="%4."/>
+      <w:lvlJc w:val="left"/>
+      <w:pPr>
+        <w:ind w:left="3228" w:hanging="360"/>
+      </w:pPr>
+    </w:lvl>
+    <w:lvl w:ilvl="4" w:tplc="040C0019" w:tentative="1">
+      <w:start w:val="1"/>
+      <w:numFmt w:val="lowerLetter"/>
+      <w:lvlText w:val="%5."/>
+      <w:lvlJc w:val="left"/>
+      <w:pPr>
+        <w:ind w:left="3948" w:hanging="360"/>
+      </w:pPr>
+    </w:lvl>
+    <w:lvl w:ilvl="5" w:tplc="040C001B" w:tentative="1">
+      <w:start w:val="1"/>
+      <w:numFmt w:val="lowerRoman"/>
+      <w:lvlText w:val="%6."/>
+      <w:lvlJc w:val="right"/>
+      <w:pPr>
+        <w:ind w:left="4668" w:hanging="180"/>
+      </w:pPr>
+    </w:lvl>
+    <w:lvl w:ilvl="6" w:tplc="040C000F" w:tentative="1">
+      <w:start w:val="1"/>
+      <w:numFmt w:val="decimal"/>
+      <w:lvlText w:val="%7."/>
+      <w:lvlJc w:val="left"/>
+      <w:pPr>
+        <w:ind w:left="5388" w:hanging="360"/>
+      </w:pPr>
+    </w:lvl>
+    <w:lvl w:ilvl="7" w:tplc="040C0019" w:tentative="1">
+      <w:start w:val="1"/>
+      <w:numFmt w:val="lowerLetter"/>
+      <w:lvlText w:val="%8."/>
+      <w:lvlJc w:val="left"/>
+      <w:pPr>
+        <w:ind w:left="6108" w:hanging="360"/>
+      </w:pPr>
+    </w:lvl>
+    <w:lvl w:ilvl="8" w:tplc="040C001B" w:tentative="1">
+      <w:start w:val="1"/>
+      <w:numFmt w:val="lowerRoman"/>
+      <w:lvlText w:val="%9."/>
+      <w:lvlJc w:val="right"/>
+      <w:pPr>
+        <w:ind w:left="6828" w:hanging="180"/>
+      </w:pPr>
+    </w:lvl>
+  </w:abstractNum>
+  <w:abstractNum w:abstractNumId="5" w15:restartNumberingAfterBreak="0">
     <w:nsid w:val="50047D64"/>
     <w:multiLevelType w:val="hybridMultilevel"/>
     <w:tmpl w:val="8F22744E"/>
@@ -6687,7 +7019,7 @@
       </w:rPr>
     </w:lvl>
   </w:abstractNum>
-  <w:abstractNum w:abstractNumId="5" w15:restartNumberingAfterBreak="0">
+  <w:abstractNum w:abstractNumId="6" w15:restartNumberingAfterBreak="0">
     <w:nsid w:val="59926E81"/>
     <w:multiLevelType w:val="multilevel"/>
     <w:tmpl w:val="3F7A9C38"/>
@@ -6800,7 +7132,7 @@
       </w:rPr>
     </w:lvl>
   </w:abstractNum>
-  <w:abstractNum w:abstractNumId="6" w15:restartNumberingAfterBreak="0">
+  <w:abstractNum w:abstractNumId="7" w15:restartNumberingAfterBreak="0">
     <w:nsid w:val="5C824171"/>
     <w:multiLevelType w:val="hybridMultilevel"/>
     <w:tmpl w:val="C7627AA0"/>
@@ -6889,7 +7221,7 @@
       </w:pPr>
     </w:lvl>
   </w:abstractNum>
-  <w:abstractNum w:abstractNumId="7" w15:restartNumberingAfterBreak="0">
+  <w:abstractNum w:abstractNumId="8" w15:restartNumberingAfterBreak="0">
     <w:nsid w:val="724D42BA"/>
     <w:multiLevelType w:val="hybridMultilevel"/>
     <w:tmpl w:val="A80E98B2"/>
@@ -7008,22 +7340,25 @@
     <w:abstractNumId w:val="3"/>
   </w:num>
   <w:num w:numId="3">
-    <w:abstractNumId w:val="5"/>
+    <w:abstractNumId w:val="6"/>
   </w:num>
   <w:num w:numId="4">
     <w:abstractNumId w:val="0"/>
   </w:num>
   <w:num w:numId="5">
-    <w:abstractNumId w:val="6"/>
+    <w:abstractNumId w:val="7"/>
   </w:num>
   <w:num w:numId="6">
     <w:abstractNumId w:val="1"/>
   </w:num>
   <w:num w:numId="7">
-    <w:abstractNumId w:val="4"/>
+    <w:abstractNumId w:val="5"/>
   </w:num>
   <w:num w:numId="8">
-    <w:abstractNumId w:val="7"/>
+    <w:abstractNumId w:val="8"/>
+  </w:num>
+  <w:num w:numId="9">
+    <w:abstractNumId w:val="4"/>
   </w:num>
 </w:numbering>
 </file>
@@ -7422,7 +7757,7 @@
   <w:style w:type="paragraph" w:default="1" w:styleId="Normal">
     <w:name w:val="Normal"/>
     <w:qFormat/>
-    <w:rsid w:val="0074252C"/>
+    <w:rsid w:val="00CB362C"/>
     <w:rPr>
       <w:rFonts w:ascii="Times New Roman" w:eastAsia="Times New Roman" w:hAnsi="Times New Roman" w:cs="Times New Roman"/>
       <w:lang w:eastAsia="fr-FR"/>

</xml_diff>